<commit_message>
Change active to passive voice
</commit_message>
<xml_diff>
--- a/Paper/paper_rev.docx
+++ b/Paper/paper_rev.docx
@@ -170,7 +170,23 @@
           <w:sz w:val="24"/>
           <w:szCs w:val="24"/>
         </w:rPr>
-        <w:t xml:space="preserve"> By exploiting a race condition in speculative memory access and access protection checking, meltdown is able to bring privileged data into low level CPU cache</w:t>
+        <w:t xml:space="preserve"> By exploiting a race condition </w:t>
+      </w:r>
+      <w:r>
+        <w:rPr>
+          <w:bCs/>
+          <w:sz w:val="24"/>
+          <w:szCs w:val="24"/>
+        </w:rPr>
+        <w:t>between</w:t>
+      </w:r>
+      <w:r>
+        <w:rPr>
+          <w:bCs/>
+          <w:sz w:val="24"/>
+          <w:szCs w:val="24"/>
+        </w:rPr>
+        <w:t xml:space="preserve"> speculative memory access and access protection checking, meltdown is able to bring privileged data into low level CPU cache</w:t>
       </w:r>
       <w:r>
         <w:rPr>
@@ -267,6 +283,14 @@
           <w:szCs w:val="24"/>
         </w:rPr>
         <w:t>ing the attack</w:t>
+      </w:r>
+      <w:r>
+        <w:rPr>
+          <w:bCs/>
+          <w:sz w:val="24"/>
+          <w:szCs w:val="24"/>
+        </w:rPr>
+        <w:t>s</w:t>
       </w:r>
       <w:r>
         <w:rPr>
@@ -475,8 +499,10 @@
           <w:sz w:val="24"/>
           <w:szCs w:val="24"/>
         </w:rPr>
-        <w:t>, virtual machine, Linux, TSC, speculative execution, KPTI, microcode, Haswell, Coffee Lake</w:t>
-      </w:r>
+        <w:t>, virtual machine, Linux, TSC, speculative execution, KPTI, microcode, Haswell</w:t>
+      </w:r>
+      <w:bookmarkStart w:id="0" w:name="_GoBack"/>
+      <w:bookmarkEnd w:id="0"/>
     </w:p>
     <w:p>
       <w:pPr>
@@ -514,35 +540,7 @@
           <w:sz w:val="24"/>
           <w:szCs w:val="24"/>
         </w:rPr>
-        <w:t>The most fundamental security guarantee in a modern O</w:t>
-      </w:r>
-      <w:r>
-        <w:rPr>
-          <w:sz w:val="24"/>
-          <w:szCs w:val="24"/>
-        </w:rPr>
-        <w:t xml:space="preserve">perating </w:t>
-      </w:r>
-      <w:r>
-        <w:rPr>
-          <w:sz w:val="24"/>
-          <w:szCs w:val="24"/>
-        </w:rPr>
-        <w:t>S</w:t>
-      </w:r>
-      <w:r>
-        <w:rPr>
-          <w:sz w:val="24"/>
-          <w:szCs w:val="24"/>
-        </w:rPr>
-        <w:t>ystem</w:t>
-      </w:r>
-      <w:r>
-        <w:rPr>
-          <w:sz w:val="24"/>
-          <w:szCs w:val="24"/>
-        </w:rPr>
-        <w:t xml:space="preserve"> is memory isolation, which is enforced as part of virtual memory systems. A user-space process is allowed to legally access only a set of virtual addresses which are determined by the kernel’s memory management modules. Any attempt to access other addresses results in an exception.</w:t>
+        <w:t>The most fundamental security guarantee in a modern Operating System is memory isolation, which is enforced as part of virtual memory systems. A user-space process is allowed to legally access only a set of virtual addresses which are determined by the kernel’s memory management modules. Any attempt to access other addresses results in an exception.</w:t>
       </w:r>
     </w:p>
     <w:p>
@@ -751,7 +749,21 @@
           <w:sz w:val="24"/>
           <w:szCs w:val="24"/>
         </w:rPr>
-        <w:t xml:space="preserve">Reload attack [2], interest in timing analysis </w:t>
+        <w:t>Reload attack [</w:t>
+      </w:r>
+      <w:r>
+        <w:rPr>
+          <w:sz w:val="24"/>
+          <w:szCs w:val="24"/>
+        </w:rPr>
+        <w:t>1</w:t>
+      </w:r>
+      <w:r>
+        <w:rPr>
+          <w:sz w:val="24"/>
+          <w:szCs w:val="24"/>
+        </w:rPr>
+        <w:t xml:space="preserve">], interest in timing analysis </w:t>
       </w:r>
       <w:r>
         <w:rPr>
@@ -807,7 +819,35 @@
           <w:sz w:val="24"/>
           <w:szCs w:val="24"/>
         </w:rPr>
-        <w:t xml:space="preserve"> The approaches in [5] and [6] outline </w:t>
+        <w:t xml:space="preserve"> The approaches in [</w:t>
+      </w:r>
+      <w:r>
+        <w:rPr>
+          <w:sz w:val="24"/>
+          <w:szCs w:val="24"/>
+        </w:rPr>
+        <w:t>2</w:t>
+      </w:r>
+      <w:r>
+        <w:rPr>
+          <w:sz w:val="24"/>
+          <w:szCs w:val="24"/>
+        </w:rPr>
+        <w:t>] and [</w:t>
+      </w:r>
+      <w:r>
+        <w:rPr>
+          <w:sz w:val="24"/>
+          <w:szCs w:val="24"/>
+        </w:rPr>
+        <w:t>3</w:t>
+      </w:r>
+      <w:r>
+        <w:rPr>
+          <w:sz w:val="24"/>
+          <w:szCs w:val="24"/>
+        </w:rPr>
+        <w:t xml:space="preserve">] outline </w:t>
       </w:r>
       <w:r>
         <w:rPr>
@@ -857,7 +897,42 @@
           <w:sz w:val="24"/>
           <w:szCs w:val="24"/>
         </w:rPr>
-        <w:t xml:space="preserve">Extending the idea of </w:t>
+        <w:t>Extending the idea of Flush</w:t>
+      </w:r>
+      <w:r>
+        <w:rPr>
+          <w:sz w:val="24"/>
+          <w:szCs w:val="24"/>
+        </w:rPr>
+        <w:t xml:space="preserve"> and </w:t>
+      </w:r>
+      <w:r>
+        <w:rPr>
+          <w:sz w:val="24"/>
+          <w:szCs w:val="24"/>
+        </w:rPr>
+        <w:t xml:space="preserve">Reload, </w:t>
+      </w:r>
+      <w:r>
+        <w:rPr>
+          <w:sz w:val="24"/>
+          <w:szCs w:val="24"/>
+        </w:rPr>
+        <w:t>Meltdown [</w:t>
+      </w:r>
+      <w:r>
+        <w:rPr>
+          <w:sz w:val="24"/>
+          <w:szCs w:val="24"/>
+        </w:rPr>
+        <w:t>4</w:t>
+      </w:r>
+      <w:r>
+        <w:rPr>
+          <w:sz w:val="24"/>
+          <w:szCs w:val="24"/>
+        </w:rPr>
+        <w:t xml:space="preserve">] and </w:t>
       </w:r>
       <w:proofErr w:type="spellStart"/>
       <w:r>
@@ -865,7 +940,7 @@
           <w:sz w:val="24"/>
           <w:szCs w:val="24"/>
         </w:rPr>
-        <w:t>Flush+Reload</w:t>
+        <w:t>Spectre</w:t>
       </w:r>
       <w:proofErr w:type="spellEnd"/>
       <w:r>
@@ -873,30 +948,21 @@
           <w:sz w:val="24"/>
           <w:szCs w:val="24"/>
         </w:rPr>
-        <w:t xml:space="preserve">, </w:t>
-      </w:r>
-      <w:r>
-        <w:rPr>
-          <w:sz w:val="24"/>
-          <w:szCs w:val="24"/>
-        </w:rPr>
-        <w:t xml:space="preserve">Meltdown [1] and </w:t>
-      </w:r>
-      <w:proofErr w:type="spellStart"/>
-      <w:r>
-        <w:rPr>
-          <w:sz w:val="24"/>
-          <w:szCs w:val="24"/>
-        </w:rPr>
-        <w:t>Spectre</w:t>
-      </w:r>
-      <w:proofErr w:type="spellEnd"/>
-      <w:r>
-        <w:rPr>
-          <w:sz w:val="24"/>
-          <w:szCs w:val="24"/>
-        </w:rPr>
-        <w:t xml:space="preserve"> [23] are aimed at breaking down the security guarantees of the CPU by allowing unprivileged processes to steal data from privileged memory locations.</w:t>
+        <w:t xml:space="preserve"> [</w:t>
+      </w:r>
+      <w:r>
+        <w:rPr>
+          <w:sz w:val="24"/>
+          <w:szCs w:val="24"/>
+        </w:rPr>
+        <w:t>5</w:t>
+      </w:r>
+      <w:r>
+        <w:rPr>
+          <w:sz w:val="24"/>
+          <w:szCs w:val="24"/>
+        </w:rPr>
+        <w:t>] are aimed at breaking down the security guarantees of the CPU by allowing unprivileged processes to steal data from privileged memory locations.</w:t>
       </w:r>
       <w:r>
         <w:rPr>
@@ -967,7 +1033,21 @@
           <w:sz w:val="24"/>
           <w:szCs w:val="24"/>
         </w:rPr>
-        <w:t xml:space="preserve">Speculative execution [3] is a technique used by most modern processors to enhance the performance. </w:t>
+        <w:t>Speculative execution [</w:t>
+      </w:r>
+      <w:r>
+        <w:rPr>
+          <w:sz w:val="24"/>
+          <w:szCs w:val="24"/>
+        </w:rPr>
+        <w:t>6</w:t>
+      </w:r>
+      <w:r>
+        <w:rPr>
+          <w:sz w:val="24"/>
+          <w:szCs w:val="24"/>
+        </w:rPr>
+        <w:t xml:space="preserve">] is a technique used by most modern processors to enhance the performance. </w:t>
       </w:r>
       <w:r>
         <w:rPr>
@@ -1229,14 +1309,21 @@
           <w:sz w:val="24"/>
           <w:szCs w:val="24"/>
         </w:rPr>
-        <w:t>We start by stealing values local to the process using cache side channel attack. The possible methods for timing memory accesses are explored and optimal timing technique is arrived at.</w:t>
-      </w:r>
-      <w:r>
-        <w:rPr>
-          <w:sz w:val="24"/>
-          <w:szCs w:val="24"/>
-        </w:rPr>
-        <w:t xml:space="preserve"> We then look at implementing flush reload and check its efficacy.</w:t>
+        <w:t>V</w:t>
+      </w:r>
+      <w:r>
+        <w:rPr>
+          <w:sz w:val="24"/>
+          <w:szCs w:val="24"/>
+        </w:rPr>
+        <w:t>alues local to the process</w:t>
+      </w:r>
+      <w:r>
+        <w:rPr>
+          <w:sz w:val="24"/>
+          <w:szCs w:val="24"/>
+        </w:rPr>
+        <w:t xml:space="preserve"> are first stolen</w:t>
       </w:r>
       <w:r>
         <w:rPr>
@@ -1250,6 +1337,69 @@
           <w:sz w:val="24"/>
           <w:szCs w:val="24"/>
         </w:rPr>
+        <w:t>using cache side channel attack. The possible methods for timing memory accesses are explored and optimal timing technique is arrived at.</w:t>
+      </w:r>
+      <w:r>
+        <w:rPr>
+          <w:sz w:val="24"/>
+          <w:szCs w:val="24"/>
+        </w:rPr>
+        <w:t xml:space="preserve"> </w:t>
+      </w:r>
+      <w:r>
+        <w:rPr>
+          <w:sz w:val="24"/>
+          <w:szCs w:val="24"/>
+        </w:rPr>
+        <w:t xml:space="preserve">The </w:t>
+      </w:r>
+      <w:r>
+        <w:rPr>
+          <w:sz w:val="24"/>
+          <w:szCs w:val="24"/>
+        </w:rPr>
+        <w:t>F</w:t>
+      </w:r>
+      <w:r>
+        <w:rPr>
+          <w:sz w:val="24"/>
+          <w:szCs w:val="24"/>
+        </w:rPr>
+        <w:t xml:space="preserve">lush </w:t>
+      </w:r>
+      <w:r>
+        <w:rPr>
+          <w:sz w:val="24"/>
+          <w:szCs w:val="24"/>
+        </w:rPr>
+        <w:t>and R</w:t>
+      </w:r>
+      <w:r>
+        <w:rPr>
+          <w:sz w:val="24"/>
+          <w:szCs w:val="24"/>
+        </w:rPr>
+        <w:t xml:space="preserve">eload </w:t>
+      </w:r>
+      <w:r>
+        <w:rPr>
+          <w:sz w:val="24"/>
+          <w:szCs w:val="24"/>
+        </w:rPr>
+        <w:t>is then implemented and its efficacy tested.</w:t>
+      </w:r>
+      <w:r>
+        <w:rPr>
+          <w:sz w:val="24"/>
+          <w:szCs w:val="24"/>
+        </w:rPr>
+        <w:t xml:space="preserve"> </w:t>
+      </w:r>
+      <w:r>
+        <w:rPr>
+          <w:sz w:val="24"/>
+          <w:szCs w:val="24"/>
+        </w:rPr>
         <w:t xml:space="preserve">The ideas of kernel modules, </w:t>
       </w:r>
       <w:proofErr w:type="spellStart"/>
@@ -1266,7 +1416,63 @@
           <w:sz w:val="24"/>
           <w:szCs w:val="24"/>
         </w:rPr>
-        <w:t xml:space="preserve"> and kernel memory allocation are then discussed. Finally, we demonstrate the meltdown attack and look at improving its efficacy. We conclude by analyzing the effectiveness of the security measures introduced to mitigate the vulnerability.</w:t>
+        <w:t xml:space="preserve"> and kernel memory allocation are then discussed. Finally, the meltdown attack </w:t>
+      </w:r>
+      <w:r>
+        <w:rPr>
+          <w:sz w:val="24"/>
+          <w:szCs w:val="24"/>
+        </w:rPr>
+        <w:t xml:space="preserve">is demonstrated </w:t>
+      </w:r>
+      <w:r>
+        <w:rPr>
+          <w:sz w:val="24"/>
+          <w:szCs w:val="24"/>
+        </w:rPr>
+        <w:t xml:space="preserve">and </w:t>
+      </w:r>
+      <w:r>
+        <w:rPr>
+          <w:sz w:val="24"/>
+          <w:szCs w:val="24"/>
+        </w:rPr>
+        <w:t>techniques to</w:t>
+      </w:r>
+      <w:r>
+        <w:rPr>
+          <w:sz w:val="24"/>
+          <w:szCs w:val="24"/>
+        </w:rPr>
+        <w:t xml:space="preserve"> improv</w:t>
+      </w:r>
+      <w:r>
+        <w:rPr>
+          <w:sz w:val="24"/>
+          <w:szCs w:val="24"/>
+        </w:rPr>
+        <w:t>e</w:t>
+      </w:r>
+      <w:r>
+        <w:rPr>
+          <w:sz w:val="24"/>
+          <w:szCs w:val="24"/>
+        </w:rPr>
+        <w:t xml:space="preserve"> its efficacy</w:t>
+      </w:r>
+      <w:r>
+        <w:rPr>
+          <w:sz w:val="24"/>
+          <w:szCs w:val="24"/>
+        </w:rPr>
+        <w:t xml:space="preserve"> are explored</w:t>
+      </w:r>
+      <w:r>
+        <w:rPr>
+          <w:sz w:val="24"/>
+          <w:szCs w:val="24"/>
+        </w:rPr>
+        <w:t xml:space="preserve">. </w:t>
       </w:r>
     </w:p>
     <w:p>
@@ -1356,21 +1562,91 @@
           <w:szCs w:val="24"/>
         </w:rPr>
         <w:lastRenderedPageBreak/>
-        <w:t xml:space="preserve">We need very high level of accuracy when measuring time taken for memory access. The general paradigm for this involves reading CPU wall times before and after </w:t>
-      </w:r>
-      <w:r>
-        <w:rPr>
-          <w:sz w:val="24"/>
-          <w:szCs w:val="24"/>
-        </w:rPr>
-        <w:t>the access and measuring the difference between them. There is a large variety of APIs for getting the CPU wall time. For our purposes, we require an API that</w:t>
-      </w:r>
-      <w:r>
-        <w:rPr>
-          <w:sz w:val="24"/>
-          <w:szCs w:val="24"/>
-        </w:rPr>
-        <w:t xml:space="preserve"> satisfies the following criteria.</w:t>
+        <w:t xml:space="preserve">A very </w:t>
+      </w:r>
+      <w:r>
+        <w:rPr>
+          <w:sz w:val="24"/>
+          <w:szCs w:val="24"/>
+        </w:rPr>
+        <w:t xml:space="preserve">high level of accuracy </w:t>
+      </w:r>
+      <w:r>
+        <w:rPr>
+          <w:sz w:val="24"/>
+          <w:szCs w:val="24"/>
+        </w:rPr>
+        <w:t xml:space="preserve">is required </w:t>
+      </w:r>
+      <w:r>
+        <w:rPr>
+          <w:sz w:val="24"/>
+          <w:szCs w:val="24"/>
+        </w:rPr>
+        <w:t xml:space="preserve">when measuring time taken for memory access. The general paradigm for this involves reading CPU wall times before and after </w:t>
+      </w:r>
+      <w:r>
+        <w:rPr>
+          <w:sz w:val="24"/>
+          <w:szCs w:val="24"/>
+        </w:rPr>
+        <w:t xml:space="preserve">the access and measuring the difference between them. There is a large variety of APIs for getting the CPU wall time. For </w:t>
+      </w:r>
+      <w:r>
+        <w:rPr>
+          <w:sz w:val="24"/>
+          <w:szCs w:val="24"/>
+        </w:rPr>
+        <w:t>the system</w:t>
+      </w:r>
+      <w:r>
+        <w:rPr>
+          <w:sz w:val="24"/>
+          <w:szCs w:val="24"/>
+        </w:rPr>
+        <w:t xml:space="preserve">, </w:t>
+      </w:r>
+      <w:r>
+        <w:rPr>
+          <w:sz w:val="24"/>
+          <w:szCs w:val="24"/>
+        </w:rPr>
+        <w:t>the</w:t>
+      </w:r>
+      <w:r>
+        <w:rPr>
+          <w:sz w:val="24"/>
+          <w:szCs w:val="24"/>
+        </w:rPr>
+        <w:t xml:space="preserve"> API</w:t>
+      </w:r>
+      <w:r>
+        <w:rPr>
+          <w:sz w:val="24"/>
+          <w:szCs w:val="24"/>
+        </w:rPr>
+        <w:t xml:space="preserve"> is required to</w:t>
+      </w:r>
+      <w:r>
+        <w:rPr>
+          <w:sz w:val="24"/>
+          <w:szCs w:val="24"/>
+        </w:rPr>
+        <w:t xml:space="preserve"> </w:t>
+      </w:r>
+      <w:r>
+        <w:rPr>
+          <w:sz w:val="24"/>
+          <w:szCs w:val="24"/>
+        </w:rPr>
+        <w:t xml:space="preserve">satisfy </w:t>
+      </w:r>
+      <w:r>
+        <w:rPr>
+          <w:sz w:val="24"/>
+          <w:szCs w:val="24"/>
+        </w:rPr>
+        <w:t>the following criteria.</w:t>
       </w:r>
       <w:r>
         <w:rPr>
@@ -1474,14 +1750,35 @@
           <w:sz w:val="24"/>
           <w:szCs w:val="24"/>
         </w:rPr>
-        <w:t xml:space="preserve"> is that the wall clock time is not required, as we are only interested in finding the</w:t>
-      </w:r>
-      <w:r>
-        <w:rPr>
-          <w:sz w:val="24"/>
-          <w:szCs w:val="24"/>
-        </w:rPr>
-        <w:t xml:space="preserve"> difference between time before and after the access</w:t>
+        <w:t xml:space="preserve"> is that the wall clock time is not required, as </w:t>
+      </w:r>
+      <w:r>
+        <w:rPr>
+          <w:sz w:val="24"/>
+          <w:szCs w:val="24"/>
+        </w:rPr>
+        <w:t>the requirement is</w:t>
+      </w:r>
+      <w:r>
+        <w:rPr>
+          <w:sz w:val="24"/>
+          <w:szCs w:val="24"/>
+        </w:rPr>
+        <w:t xml:space="preserve"> finding the</w:t>
+      </w:r>
+      <w:r>
+        <w:rPr>
+          <w:sz w:val="24"/>
+          <w:szCs w:val="24"/>
+        </w:rPr>
+        <w:t xml:space="preserve"> time</w:t>
+      </w:r>
+      <w:r>
+        <w:rPr>
+          <w:sz w:val="24"/>
+          <w:szCs w:val="24"/>
+        </w:rPr>
+        <w:t xml:space="preserve"> difference before and after the access</w:t>
       </w:r>
       <w:r>
         <w:rPr>
@@ -1503,7 +1800,21 @@
           <w:sz w:val="24"/>
           <w:szCs w:val="24"/>
         </w:rPr>
-        <w:t>The clock counters available in Linux are:</w:t>
+        <w:t>The clock counter</w:t>
+      </w:r>
+      <w:r>
+        <w:rPr>
+          <w:sz w:val="24"/>
+          <w:szCs w:val="24"/>
+        </w:rPr>
+        <w:t>s</w:t>
+      </w:r>
+      <w:r>
+        <w:rPr>
+          <w:sz w:val="24"/>
+          <w:szCs w:val="24"/>
+        </w:rPr>
+        <w:t xml:space="preserve"> available in Linux are:</w:t>
       </w:r>
     </w:p>
     <w:p>
@@ -1565,6 +1876,22 @@
       </w:r>
       <w:r>
         <w:rPr>
+          <w:b/>
+          <w:bCs/>
+          <w:sz w:val="24"/>
+          <w:szCs w:val="24"/>
+        </w:rPr>
+        <w:t xml:space="preserve"> </w:t>
+      </w:r>
+      <w:r>
+        <w:rPr>
+          <w:sz w:val="24"/>
+          <w:szCs w:val="24"/>
+        </w:rPr>
+        <w:t>[7]</w:t>
+      </w:r>
+      <w:r>
+        <w:rPr>
           <w:sz w:val="24"/>
           <w:szCs w:val="24"/>
         </w:rPr>
@@ -1622,7 +1949,23 @@
           <w:sz w:val="24"/>
           <w:szCs w:val="24"/>
         </w:rPr>
-        <w:t xml:space="preserve"> clock:</w:t>
+        <w:t xml:space="preserve"> clock</w:t>
+      </w:r>
+      <w:r>
+        <w:rPr>
+          <w:sz w:val="24"/>
+          <w:szCs w:val="24"/>
+        </w:rPr>
+        <w:t xml:space="preserve"> [8]</w:t>
+      </w:r>
+      <w:r>
+        <w:rPr>
+          <w:b/>
+          <w:bCs/>
+          <w:sz w:val="24"/>
+          <w:szCs w:val="24"/>
+        </w:rPr>
+        <w:t>:</w:t>
       </w:r>
       <w:r>
         <w:rPr>
@@ -1771,7 +2114,14 @@
           <w:sz w:val="24"/>
           <w:szCs w:val="24"/>
         </w:rPr>
-        <w:t>In older CPUs it is important to fix the frequency of the timer as the frequency of the CPU is not constant. This limitation is removed in modern CPUs by having invariant TSC, i.e., the TSC is run at a fixed rate.</w:t>
+        <w:t>As noted in [9], i</w:t>
+      </w:r>
+      <w:r>
+        <w:rPr>
+          <w:sz w:val="24"/>
+          <w:szCs w:val="24"/>
+        </w:rPr>
+        <w:t>n older CPUs it is important to fix the frequency of the timer as the frequency of the CPU is not constant. This limitation is removed in modern CPUs by having invariant TSC, i.e., the TSC is run at a fixed rate.</w:t>
       </w:r>
     </w:p>
     <w:p>
@@ -1786,7 +2136,42 @@
           <w:sz w:val="24"/>
           <w:szCs w:val="24"/>
         </w:rPr>
-        <w:t>Hence, we choose the TSC as the clock source for maximum accuracy and high speed of response.</w:t>
+        <w:t>Hence, the TSC</w:t>
+      </w:r>
+      <w:r>
+        <w:rPr>
+          <w:sz w:val="24"/>
+          <w:szCs w:val="24"/>
+        </w:rPr>
+        <w:t xml:space="preserve"> is chosen</w:t>
+      </w:r>
+      <w:r>
+        <w:rPr>
+          <w:sz w:val="24"/>
+          <w:szCs w:val="24"/>
+        </w:rPr>
+        <w:t xml:space="preserve"> as the clock source </w:t>
+      </w:r>
+      <w:r>
+        <w:rPr>
+          <w:sz w:val="24"/>
+          <w:szCs w:val="24"/>
+        </w:rPr>
+        <w:t>due to</w:t>
+      </w:r>
+      <w:r>
+        <w:rPr>
+          <w:sz w:val="24"/>
+          <w:szCs w:val="24"/>
+        </w:rPr>
+        <w:t xml:space="preserve"> it having</w:t>
+      </w:r>
+      <w:r>
+        <w:rPr>
+          <w:sz w:val="24"/>
+          <w:szCs w:val="24"/>
+        </w:rPr>
+        <w:t xml:space="preserve"> maximum accuracy and high speed of response.</w:t>
       </w:r>
     </w:p>
     <w:p>
@@ -1995,7 +2380,13 @@
           <w:sz w:val="24"/>
         </w:rPr>
         <w:lastRenderedPageBreak/>
-        <w:t>We first check for TSC support by probing the processor information file “</w:t>
+        <w:t>T</w:t>
+      </w:r>
+      <w:r>
+        <w:rPr>
+          <w:sz w:val="24"/>
+        </w:rPr>
+        <w:t>he processor information file “</w:t>
       </w:r>
       <w:proofErr w:type="spellStart"/>
       <w:r>
@@ -2023,7 +2414,25 @@
         <w:rPr>
           <w:sz w:val="24"/>
         </w:rPr>
-        <w:t xml:space="preserve"> [17]</w:t>
+        <w:t xml:space="preserve"> [1</w:t>
+      </w:r>
+      <w:r>
+        <w:rPr>
+          <w:sz w:val="24"/>
+        </w:rPr>
+        <w:t>0</w:t>
+      </w:r>
+      <w:r>
+        <w:rPr>
+          <w:sz w:val="24"/>
+        </w:rPr>
+        <w:t>]</w:t>
+      </w:r>
+      <w:r>
+        <w:rPr>
+          <w:sz w:val="24"/>
+        </w:rPr>
+        <w:t xml:space="preserve"> is first probed to check for TSC support as shown in Figure 3.1</w:t>
       </w:r>
       <w:r>
         <w:rPr>
@@ -2042,7 +2451,25 @@
         <w:rPr>
           <w:sz w:val="24"/>
         </w:rPr>
-        <w:t>We make use of the RDTSCP C API for reading the contents of the TSC. RDTSCP is used to prevent out of order execution from giving incorrect time values. It performs any necessary serialization itself and is more efficient than manually enforcing serialization</w:t>
+        <w:t>T</w:t>
+      </w:r>
+      <w:r>
+        <w:rPr>
+          <w:sz w:val="24"/>
+        </w:rPr>
+        <w:t xml:space="preserve">he RDTSCP C API </w:t>
+      </w:r>
+      <w:r>
+        <w:rPr>
+          <w:sz w:val="24"/>
+        </w:rPr>
+        <w:t xml:space="preserve">is used </w:t>
+      </w:r>
+      <w:r>
+        <w:rPr>
+          <w:sz w:val="24"/>
+        </w:rPr>
+        <w:t>for reading the contents of the TSC. RDTSCP is used to prevent out of order execution from giving incorrect time values. It performs any necessary serialization itself and is more efficient than manually enforcing serialization</w:t>
       </w:r>
       <w:r>
         <w:rPr>
@@ -2120,15 +2547,14 @@
         </w:rPr>
         <w:t xml:space="preserve">Flush </w:t>
       </w:r>
-      <w:proofErr w:type="gramStart"/>
-      <w:r>
-        <w:rPr>
-          <w:b/>
-          <w:bCs/>
-          <w:sz w:val="24"/>
-          <w:szCs w:val="24"/>
-        </w:rPr>
-        <w:t xml:space="preserve">and </w:t>
+      <w:r>
+        <w:rPr>
+          <w:b/>
+          <w:bCs/>
+          <w:sz w:val="24"/>
+          <w:szCs w:val="24"/>
+        </w:rPr>
+        <w:t>and</w:t>
       </w:r>
       <w:r>
         <w:rPr>
@@ -2139,7 +2565,6 @@
         </w:rPr>
         <w:t xml:space="preserve"> Reload</w:t>
       </w:r>
-      <w:proofErr w:type="gramEnd"/>
     </w:p>
     <w:p>
       <w:pPr>
@@ -2153,7 +2578,50 @@
           <w:sz w:val="24"/>
           <w:szCs w:val="24"/>
         </w:rPr>
-        <w:t>We create an oracle buffer of 256 entries, each entry is of size 4KiB. This is done because the page size is 4KB and may cause multiple entries to be cached as a result of cache locality.</w:t>
+        <w:t>A</w:t>
+      </w:r>
+      <w:r>
+        <w:rPr>
+          <w:sz w:val="24"/>
+          <w:szCs w:val="24"/>
+        </w:rPr>
+        <w:t>n oracle buffer of 256 entries, each of size 4KB</w:t>
+      </w:r>
+      <w:r>
+        <w:rPr>
+          <w:sz w:val="24"/>
+          <w:szCs w:val="24"/>
+        </w:rPr>
+        <w:t xml:space="preserve"> is created</w:t>
+      </w:r>
+      <w:r>
+        <w:rPr>
+          <w:sz w:val="24"/>
+          <w:szCs w:val="24"/>
+        </w:rPr>
+        <w:t>. This is done because the page size is 4KB and may cause multiple entries to be cached as a result of cache locality.</w:t>
+      </w:r>
+    </w:p>
+    <w:p>
+      <w:pPr>
+        <w:rPr>
+          <w:sz w:val="24"/>
+          <w:szCs w:val="24"/>
+        </w:rPr>
+      </w:pPr>
+      <w:r>
+        <w:rPr>
+          <w:sz w:val="24"/>
+          <w:szCs w:val="24"/>
+        </w:rPr>
+        <w:t>Figure 3.2 outlines the working of the Flush and Reload attack</w:t>
+      </w:r>
+      <w:r>
+        <w:rPr>
+          <w:sz w:val="24"/>
+          <w:szCs w:val="24"/>
+        </w:rPr>
+        <w:t>.</w:t>
       </w:r>
     </w:p>
     <w:p>
@@ -2250,6 +2718,7 @@
           <w:sz w:val="28"/>
           <w:szCs w:val="24"/>
         </w:rPr>
+        <w:lastRenderedPageBreak/>
         <mc:AlternateContent>
           <mc:Choice Requires="wpc">
             <w:drawing>
@@ -3595,7 +4064,6 @@
           <w:sz w:val="24"/>
           <w:szCs w:val="22"/>
         </w:rPr>
-        <w:lastRenderedPageBreak/>
         <w:t xml:space="preserve">Another method of performing </w:t>
       </w:r>
       <w:proofErr w:type="spellStart"/>
@@ -3612,7 +4080,35 @@
           <w:sz w:val="24"/>
           <w:szCs w:val="22"/>
         </w:rPr>
-        <w:t xml:space="preserve"> involves determining a threshold value for cache access time. In this way, we take the first access whose time is less than the threshold as the cached value. This offers some reduction in computation</w:t>
+        <w:t xml:space="preserve"> involves determining a threshold value for cache access time. In this </w:t>
+      </w:r>
+      <w:r>
+        <w:rPr>
+          <w:sz w:val="24"/>
+          <w:szCs w:val="22"/>
+        </w:rPr>
+        <w:t>method</w:t>
+      </w:r>
+      <w:r>
+        <w:rPr>
+          <w:sz w:val="24"/>
+          <w:szCs w:val="22"/>
+        </w:rPr>
+        <w:t xml:space="preserve">, the first access whose time is less than the threshold </w:t>
+      </w:r>
+      <w:r>
+        <w:rPr>
+          <w:sz w:val="24"/>
+          <w:szCs w:val="22"/>
+        </w:rPr>
+        <w:t xml:space="preserve">is taken </w:t>
+      </w:r>
+      <w:r>
+        <w:rPr>
+          <w:sz w:val="24"/>
+          <w:szCs w:val="22"/>
+        </w:rPr>
+        <w:t>as the cached value. This offers some reduction in computation</w:t>
       </w:r>
       <w:r>
         <w:rPr>
@@ -3634,7 +4130,28 @@
           <w:sz w:val="24"/>
           <w:szCs w:val="22"/>
         </w:rPr>
-        <w:t>We found that both techniques yielded similar success rates, and we choose the minimum time technique since the amount of computation is not high, and it gives a better guarantee of correctness.</w:t>
+        <w:t>It was</w:t>
+      </w:r>
+      <w:r>
+        <w:rPr>
+          <w:sz w:val="24"/>
+          <w:szCs w:val="22"/>
+        </w:rPr>
+        <w:t xml:space="preserve"> found that both techniques yielded similar success rates, and the minimum time technique </w:t>
+      </w:r>
+      <w:r>
+        <w:rPr>
+          <w:sz w:val="24"/>
+          <w:szCs w:val="22"/>
+        </w:rPr>
+        <w:t xml:space="preserve">was chosen </w:t>
+      </w:r>
+      <w:r>
+        <w:rPr>
+          <w:sz w:val="24"/>
+          <w:szCs w:val="22"/>
+        </w:rPr>
+        <w:t>since the amount of computation is not high, and it gives a better guarantee of correctness.</w:t>
       </w:r>
     </w:p>
     <w:p>
@@ -3891,7 +4408,39 @@
           <w:sz w:val="24"/>
           <w:szCs w:val="22"/>
         </w:rPr>
-        <w:t xml:space="preserve">the handler is triggered, resetting the buffer and preventing program crash. </w:t>
+        <w:t>the handler is triggered, resetting the buffer and preventing program</w:t>
+      </w:r>
+      <w:r>
+        <w:rPr>
+          <w:bCs/>
+          <w:sz w:val="24"/>
+          <w:szCs w:val="22"/>
+        </w:rPr>
+        <w:t xml:space="preserve"> from</w:t>
+      </w:r>
+      <w:r>
+        <w:rPr>
+          <w:bCs/>
+          <w:sz w:val="24"/>
+          <w:szCs w:val="22"/>
+        </w:rPr>
+        <w:t xml:space="preserve"> crash</w:t>
+      </w:r>
+      <w:r>
+        <w:rPr>
+          <w:bCs/>
+          <w:sz w:val="24"/>
+          <w:szCs w:val="22"/>
+        </w:rPr>
+        <w:t>ing</w:t>
+      </w:r>
+      <w:r>
+        <w:rPr>
+          <w:bCs/>
+          <w:sz w:val="24"/>
+          <w:szCs w:val="22"/>
+        </w:rPr>
+        <w:t xml:space="preserve">. </w:t>
       </w:r>
     </w:p>
     <w:p>
@@ -3910,6 +4459,7 @@
           <w:sz w:val="24"/>
           <w:szCs w:val="22"/>
         </w:rPr>
+        <w:lastRenderedPageBreak/>
         <w:t xml:space="preserve">3.4 </w:t>
       </w:r>
       <w:r>
@@ -3934,28 +4484,77 @@
           <w:sz w:val="24"/>
           <w:szCs w:val="22"/>
         </w:rPr>
-        <w:t>Keeping the data hot in the cache is essential to the success of the attack. We need to avoid the conditions where it gets overwritten and flushed out of the cache.</w:t>
-      </w:r>
-      <w:r>
-        <w:rPr>
-          <w:sz w:val="24"/>
-          <w:szCs w:val="22"/>
-        </w:rPr>
-        <w:t xml:space="preserve"> The cache state itself is private to the CPU and is generally treated as inaccessible to the programmer. We make use of </w:t>
-      </w:r>
-      <w:r>
-        <w:rPr>
-          <w:sz w:val="24"/>
-          <w:szCs w:val="22"/>
-        </w:rPr>
-        <w:t>various techniques</w:t>
-      </w:r>
-      <w:r>
-        <w:rPr>
-          <w:sz w:val="24"/>
-          <w:szCs w:val="22"/>
-        </w:rPr>
-        <w:t xml:space="preserve"> which increase the likelihood of data remaining in the cache prior to executing the attack</w:t>
+        <w:t xml:space="preserve">Keeping the data hot in the cache is essential to the success of the attack. </w:t>
+      </w:r>
+      <w:r>
+        <w:rPr>
+          <w:sz w:val="24"/>
+          <w:szCs w:val="22"/>
+        </w:rPr>
+        <w:t>T</w:t>
+      </w:r>
+      <w:r>
+        <w:rPr>
+          <w:sz w:val="24"/>
+          <w:szCs w:val="22"/>
+        </w:rPr>
+        <w:t>he conditions where it gets overwritten and flushed out of the cache</w:t>
+      </w:r>
+      <w:r>
+        <w:rPr>
+          <w:sz w:val="24"/>
+          <w:szCs w:val="22"/>
+        </w:rPr>
+        <w:t xml:space="preserve"> need to be avoided</w:t>
+      </w:r>
+      <w:r>
+        <w:rPr>
+          <w:sz w:val="24"/>
+          <w:szCs w:val="22"/>
+        </w:rPr>
+        <w:t>.</w:t>
+      </w:r>
+      <w:r>
+        <w:rPr>
+          <w:sz w:val="24"/>
+          <w:szCs w:val="22"/>
+        </w:rPr>
+        <w:t xml:space="preserve"> The cache state itself is private to the CPU and is generally treated as inaccessible to the programmer. </w:t>
+      </w:r>
+      <w:r>
+        <w:rPr>
+          <w:sz w:val="24"/>
+          <w:szCs w:val="22"/>
+        </w:rPr>
+        <w:t>V</w:t>
+      </w:r>
+      <w:r>
+        <w:rPr>
+          <w:sz w:val="24"/>
+          <w:szCs w:val="22"/>
+        </w:rPr>
+        <w:t>arious techniques</w:t>
+      </w:r>
+      <w:r>
+        <w:rPr>
+          <w:sz w:val="24"/>
+          <w:szCs w:val="22"/>
+        </w:rPr>
+        <w:t xml:space="preserve"> which increase the likelihood of data remaining in the cache</w:t>
+      </w:r>
+      <w:r>
+        <w:rPr>
+          <w:sz w:val="24"/>
+          <w:szCs w:val="22"/>
+        </w:rPr>
+        <w:t xml:space="preserve"> are utilized</w:t>
+      </w:r>
+      <w:r>
+        <w:rPr>
+          <w:sz w:val="24"/>
+          <w:szCs w:val="22"/>
+        </w:rPr>
+        <w:t xml:space="preserve"> prior to executing the attack</w:t>
       </w:r>
       <w:r>
         <w:rPr>
@@ -3990,7 +4589,76 @@
           <w:szCs w:val="22"/>
         </w:rPr>
         <w:br/>
-        <w:t>We make use of the non-faulting prefetch functions provided by x86 to prefetch the secret data. We prefetch from both the kernel module as well as the attacking user-space program.</w:t>
+      </w:r>
+      <w:r>
+        <w:rPr>
+          <w:sz w:val="24"/>
+          <w:szCs w:val="22"/>
+        </w:rPr>
+        <w:t>T</w:t>
+      </w:r>
+      <w:r>
+        <w:rPr>
+          <w:sz w:val="24"/>
+          <w:szCs w:val="22"/>
+        </w:rPr>
+        <w:t xml:space="preserve">he non-faulting prefetch functions provided by x86 </w:t>
+      </w:r>
+      <w:r>
+        <w:rPr>
+          <w:sz w:val="24"/>
+          <w:szCs w:val="22"/>
+        </w:rPr>
+        <w:t xml:space="preserve">are used </w:t>
+      </w:r>
+      <w:r>
+        <w:rPr>
+          <w:sz w:val="24"/>
+          <w:szCs w:val="22"/>
+        </w:rPr>
+        <w:t xml:space="preserve">to prefetch the secret data. </w:t>
+      </w:r>
+      <w:r>
+        <w:rPr>
+          <w:sz w:val="24"/>
+          <w:szCs w:val="22"/>
+        </w:rPr>
+        <w:t>P</w:t>
+      </w:r>
+      <w:r>
+        <w:rPr>
+          <w:sz w:val="24"/>
+          <w:szCs w:val="22"/>
+        </w:rPr>
+        <w:t xml:space="preserve">refetch </w:t>
+      </w:r>
+      <w:r>
+        <w:rPr>
+          <w:sz w:val="24"/>
+          <w:szCs w:val="22"/>
+        </w:rPr>
+        <w:t xml:space="preserve">is done </w:t>
+      </w:r>
+      <w:r>
+        <w:rPr>
+          <w:sz w:val="24"/>
+          <w:szCs w:val="22"/>
+        </w:rPr>
+        <w:t>from both the kernel module as well as the attack</w:t>
+      </w:r>
+      <w:r>
+        <w:rPr>
+          <w:sz w:val="24"/>
+          <w:szCs w:val="22"/>
+        </w:rPr>
+        <w:t>ing</w:t>
+      </w:r>
+      <w:r>
+        <w:rPr>
+          <w:sz w:val="24"/>
+          <w:szCs w:val="22"/>
+        </w:rPr>
+        <w:t xml:space="preserve"> user-space program.</w:t>
       </w:r>
       <w:r>
         <w:rPr>
@@ -4018,7 +4686,6 @@
           <w:sz w:val="24"/>
           <w:szCs w:val="22"/>
         </w:rPr>
-        <w:lastRenderedPageBreak/>
         <w:t>Procfs</w:t>
       </w:r>
       <w:proofErr w:type="spellEnd"/>
@@ -4035,7 +4702,21 @@
           <w:sz w:val="24"/>
           <w:szCs w:val="22"/>
         </w:rPr>
-        <w:t xml:space="preserve"> It can also be used to store per-process data which is made available to all the other processes. We create a </w:t>
+        <w:t xml:space="preserve"> It can also be used to store per-process data which is made available to all the other processes. </w:t>
+      </w:r>
+      <w:r>
+        <w:rPr>
+          <w:sz w:val="24"/>
+          <w:szCs w:val="22"/>
+        </w:rPr>
+        <w:t>A</w:t>
+      </w:r>
+      <w:r>
+        <w:rPr>
+          <w:sz w:val="24"/>
+          <w:szCs w:val="22"/>
+        </w:rPr>
+        <w:t xml:space="preserve"> </w:t>
       </w:r>
       <w:proofErr w:type="spellStart"/>
       <w:r>
@@ -4051,7 +4732,21 @@
           <w:sz w:val="24"/>
           <w:szCs w:val="22"/>
         </w:rPr>
-        <w:t xml:space="preserve"> entry of the secret key from the kernel module. This is then opened by the attacker to cache the data.</w:t>
+        <w:t xml:space="preserve"> entry of the secret key from the kernel module</w:t>
+      </w:r>
+      <w:r>
+        <w:rPr>
+          <w:sz w:val="24"/>
+          <w:szCs w:val="22"/>
+        </w:rPr>
+        <w:t xml:space="preserve"> is created</w:t>
+      </w:r>
+      <w:r>
+        <w:rPr>
+          <w:sz w:val="24"/>
+          <w:szCs w:val="22"/>
+        </w:rPr>
+        <w:t>. This is then opened by the attacker to cache the data.</w:t>
       </w:r>
     </w:p>
     <w:p>
@@ -4066,7 +4761,28 @@
           <w:sz w:val="24"/>
           <w:szCs w:val="22"/>
         </w:rPr>
-        <w:t xml:space="preserve">Apart from this, we also try to minimize the time between caching the data and running the attack. </w:t>
+        <w:t>Further</w:t>
+      </w:r>
+      <w:r>
+        <w:rPr>
+          <w:sz w:val="24"/>
+          <w:szCs w:val="22"/>
+        </w:rPr>
+        <w:t>, the time between caching the data and running the attack</w:t>
+      </w:r>
+      <w:r>
+        <w:rPr>
+          <w:sz w:val="24"/>
+          <w:szCs w:val="22"/>
+        </w:rPr>
+        <w:t xml:space="preserve"> is minimized</w:t>
+      </w:r>
+      <w:r>
+        <w:rPr>
+          <w:sz w:val="24"/>
+          <w:szCs w:val="22"/>
+        </w:rPr>
+        <w:t xml:space="preserve">. </w:t>
       </w:r>
       <w:r>
         <w:rPr>
@@ -4223,117 +4939,60 @@
           <w:sz w:val="24"/>
           <w:szCs w:val="22"/>
         </w:rPr>
-        <w:t>However, we can execute the attacking instructions out of order and steal the data from the cache.</w:t>
-      </w:r>
-      <w:r>
-        <w:rPr>
-          <w:sz w:val="24"/>
-          <w:szCs w:val="22"/>
-        </w:rPr>
-        <w:t xml:space="preserve"> To this end, we need to delay the commit of the segmentation fault as much as possible in order to improve the chances of the attack.</w:t>
+        <w:t>However, the attacking instructions</w:t>
+      </w:r>
+      <w:r>
+        <w:rPr>
+          <w:sz w:val="24"/>
+          <w:szCs w:val="22"/>
+        </w:rPr>
+        <w:t xml:space="preserve"> can be executed</w:t>
+      </w:r>
+      <w:r>
+        <w:rPr>
+          <w:sz w:val="24"/>
+          <w:szCs w:val="22"/>
+        </w:rPr>
+        <w:t xml:space="preserve"> out of order and the data </w:t>
+      </w:r>
+      <w:r>
+        <w:rPr>
+          <w:sz w:val="24"/>
+          <w:szCs w:val="22"/>
+        </w:rPr>
+        <w:t xml:space="preserve">can be stolen </w:t>
+      </w:r>
+      <w:r>
+        <w:rPr>
+          <w:sz w:val="24"/>
+          <w:szCs w:val="22"/>
+        </w:rPr>
+        <w:t>from the cache.</w:t>
+      </w:r>
+      <w:r>
+        <w:rPr>
+          <w:sz w:val="24"/>
+          <w:szCs w:val="22"/>
+        </w:rPr>
+        <w:t xml:space="preserve"> To this end, the commit of the segmentation fault </w:t>
+      </w:r>
+      <w:r>
+        <w:rPr>
+          <w:sz w:val="24"/>
+          <w:szCs w:val="22"/>
+        </w:rPr>
+        <w:t xml:space="preserve">needs to be delayed </w:t>
+      </w:r>
+      <w:r>
+        <w:rPr>
+          <w:sz w:val="24"/>
+          <w:szCs w:val="22"/>
+        </w:rPr>
+        <w:t>as much as possible in order to improve the chances of the attack.</w:t>
       </w:r>
     </w:p>
     <w:p>
       <w:pPr>
-        <w:rPr>
-          <w:sz w:val="24"/>
-          <w:szCs w:val="22"/>
-        </w:rPr>
-      </w:pPr>
-      <w:r>
-        <w:rPr>
-          <w:sz w:val="24"/>
-          <w:szCs w:val="22"/>
-        </w:rPr>
-        <w:t>We insert computationally intensive arithmetic instructions, such as square root, log calculation</w:t>
-      </w:r>
-      <w:r>
-        <w:rPr>
-          <w:sz w:val="24"/>
-          <w:szCs w:val="22"/>
-        </w:rPr>
-        <w:t>, etc</w:t>
-      </w:r>
-      <w:r>
-        <w:rPr>
-          <w:sz w:val="24"/>
-          <w:szCs w:val="22"/>
-        </w:rPr>
-        <w:t>.</w:t>
-      </w:r>
-      <w:r>
-        <w:rPr>
-          <w:sz w:val="24"/>
-          <w:szCs w:val="22"/>
-        </w:rPr>
-        <w:t xml:space="preserve"> prior to the illegal memory access. </w:t>
-      </w:r>
-      <w:r>
-        <w:rPr>
-          <w:sz w:val="24"/>
-          <w:szCs w:val="22"/>
-        </w:rPr>
-        <w:t xml:space="preserve">This </w:t>
-      </w:r>
-      <w:r>
-        <w:rPr>
-          <w:sz w:val="24"/>
-          <w:szCs w:val="22"/>
-        </w:rPr>
-        <w:t xml:space="preserve">introduces a delay </w:t>
-      </w:r>
-      <w:r>
-        <w:rPr>
-          <w:sz w:val="24"/>
-          <w:szCs w:val="22"/>
-        </w:rPr>
-        <w:t>equal to</w:t>
-      </w:r>
-      <w:r>
-        <w:rPr>
-          <w:sz w:val="24"/>
-          <w:szCs w:val="22"/>
-        </w:rPr>
-        <w:t xml:space="preserve"> the </w:t>
-      </w:r>
-      <w:r>
-        <w:rPr>
-          <w:sz w:val="24"/>
-          <w:szCs w:val="22"/>
-        </w:rPr>
-        <w:t xml:space="preserve">execution </w:t>
-      </w:r>
-      <w:r>
-        <w:rPr>
-          <w:sz w:val="24"/>
-          <w:szCs w:val="22"/>
-        </w:rPr>
-        <w:t xml:space="preserve">time </w:t>
-      </w:r>
-      <w:r>
-        <w:rPr>
-          <w:sz w:val="24"/>
-          <w:szCs w:val="22"/>
-        </w:rPr>
-        <w:t>of</w:t>
-      </w:r>
-      <w:r>
-        <w:rPr>
-          <w:sz w:val="24"/>
-          <w:szCs w:val="22"/>
-        </w:rPr>
-        <w:t xml:space="preserve"> the ALU</w:t>
-      </w:r>
-      <w:r>
-        <w:rPr>
-          <w:sz w:val="24"/>
-          <w:szCs w:val="22"/>
-        </w:rPr>
-        <w:t>.</w:t>
-      </w:r>
-    </w:p>
-    <w:p>
-      <w:pPr>
         <w:keepNext/>
         <w:jc w:val="center"/>
       </w:pPr>
@@ -4341,6 +5000,7 @@
         <w:rPr>
           <w:noProof/>
         </w:rPr>
+        <w:lastRenderedPageBreak/>
         <w:drawing>
           <wp:inline distT="0" distB="0" distL="0" distR="0" wp14:anchorId="6D80BDAC" wp14:editId="258F7829">
             <wp:extent cx="2933700" cy="2195830"/>
@@ -4477,6 +5137,42 @@
     <w:p>
       <w:pPr>
         <w:rPr>
+          <w:sz w:val="24"/>
+          <w:szCs w:val="22"/>
+        </w:rPr>
+      </w:pPr>
+      <w:r>
+        <w:rPr>
+          <w:sz w:val="24"/>
+          <w:szCs w:val="22"/>
+        </w:rPr>
+        <w:t xml:space="preserve">As shown in Figure 3.3, </w:t>
+      </w:r>
+      <w:r>
+        <w:rPr>
+          <w:sz w:val="24"/>
+          <w:szCs w:val="22"/>
+        </w:rPr>
+        <w:t xml:space="preserve">computationally intensive arithmetic instructions, such as square root, log calculation, etc. </w:t>
+      </w:r>
+      <w:r>
+        <w:rPr>
+          <w:sz w:val="24"/>
+          <w:szCs w:val="22"/>
+        </w:rPr>
+        <w:t xml:space="preserve">are inserted </w:t>
+      </w:r>
+      <w:r>
+        <w:rPr>
+          <w:sz w:val="24"/>
+          <w:szCs w:val="22"/>
+        </w:rPr>
+        <w:t>prior to the illegal memory access. This introduces a delay equal to the execution time of the ALU.</w:t>
+      </w:r>
+    </w:p>
+    <w:p>
+      <w:pPr>
+        <w:rPr>
           <w:b/>
           <w:bCs/>
           <w:szCs w:val="22"/>
@@ -4580,16 +5276,7 @@
           <w:sz w:val="24"/>
           <w:szCs w:val="22"/>
         </w:rPr>
-        <w:t xml:space="preserve">the success rate is </w:t>
-      </w:r>
-      <w:r>
-        <w:rPr>
-          <w:bCs/>
-          <w:sz w:val="24"/>
-          <w:szCs w:val="22"/>
-        </w:rPr>
-        <w:lastRenderedPageBreak/>
-        <w:t xml:space="preserve">defined </w:t>
+        <w:t xml:space="preserve">the success rate is defined </w:t>
       </w:r>
       <w:r>
         <w:rPr>
@@ -4631,16 +5318,7 @@
               <w:szCs w:val="22"/>
               <w:bdr w:val="single" w:sz="4" w:space="0" w:color="auto"/>
             </w:rPr>
-            <m:t xml:space="preserve">   S</m:t>
-          </m:r>
-          <m:r>
-            <w:rPr>
-              <w:rFonts w:ascii="Cambria Math" w:hAnsi="Cambria Math"/>
-              <w:sz w:val="36"/>
-              <w:szCs w:val="22"/>
-              <w:bdr w:val="single" w:sz="4" w:space="0" w:color="auto"/>
-            </w:rPr>
-            <m:t>uccess Rate=</m:t>
+            <m:t xml:space="preserve">   Success Rate=</m:t>
           </m:r>
           <m:f>
             <m:fPr>
@@ -4882,39 +5560,119 @@
           <w:sz w:val="24"/>
           <w:szCs w:val="22"/>
         </w:rPr>
-        <w:t xml:space="preserve">For proving the correctness, the Flush and Reload attack is run with a </w:t>
-      </w:r>
-      <w:r>
-        <w:rPr>
-          <w:sz w:val="24"/>
-          <w:szCs w:val="22"/>
-        </w:rPr>
-        <w:t>secret key of 95. From fig</w:t>
-      </w:r>
-      <w:r>
-        <w:rPr>
-          <w:b/>
-          <w:sz w:val="24"/>
-          <w:szCs w:val="22"/>
-        </w:rPr>
-        <w:t xml:space="preserve"> </w:t>
-      </w:r>
-      <w:proofErr w:type="spellStart"/>
-      <w:r>
-        <w:rPr>
-          <w:b/>
-          <w:sz w:val="24"/>
-          <w:szCs w:val="22"/>
-        </w:rPr>
-        <w:t>fignum</w:t>
-      </w:r>
-      <w:proofErr w:type="spellEnd"/>
-      <w:r>
-        <w:rPr>
-          <w:sz w:val="24"/>
-          <w:szCs w:val="22"/>
-        </w:rPr>
-        <w:t xml:space="preserve">, it can be seen that the attack is reliably leaking the data. </w:t>
+        <w:t xml:space="preserve">For proving the correctness, the Flush and Reload attack is run </w:t>
+      </w:r>
+      <w:r>
+        <w:rPr>
+          <w:sz w:val="24"/>
+          <w:szCs w:val="22"/>
+        </w:rPr>
+        <w:t xml:space="preserve">once </w:t>
+      </w:r>
+      <w:r>
+        <w:rPr>
+          <w:sz w:val="24"/>
+          <w:szCs w:val="22"/>
+        </w:rPr>
+        <w:t xml:space="preserve">with a </w:t>
+      </w:r>
+      <w:r>
+        <w:rPr>
+          <w:sz w:val="24"/>
+          <w:szCs w:val="22"/>
+        </w:rPr>
+        <w:t xml:space="preserve">secret key of 95. From </w:t>
+      </w:r>
+      <w:r>
+        <w:rPr>
+          <w:sz w:val="24"/>
+          <w:szCs w:val="22"/>
+        </w:rPr>
+        <w:t>Figure 4.1</w:t>
+      </w:r>
+      <w:r>
+        <w:rPr>
+          <w:sz w:val="24"/>
+          <w:szCs w:val="22"/>
+        </w:rPr>
+        <w:t>, it can be seen that the attack reliably leak</w:t>
+      </w:r>
+      <w:r>
+        <w:rPr>
+          <w:sz w:val="24"/>
+          <w:szCs w:val="22"/>
+        </w:rPr>
+        <w:t>s</w:t>
+      </w:r>
+      <w:r>
+        <w:rPr>
+          <w:sz w:val="24"/>
+          <w:szCs w:val="22"/>
+        </w:rPr>
+        <w:t xml:space="preserve"> the data. </w:t>
+      </w:r>
+      <w:r>
+        <w:rPr>
+          <w:sz w:val="24"/>
+          <w:szCs w:val="22"/>
+        </w:rPr>
+        <w:br/>
+      </w:r>
+      <w:r>
+        <w:rPr>
+          <w:sz w:val="24"/>
+          <w:szCs w:val="22"/>
+        </w:rPr>
+        <w:t>T</w:t>
+      </w:r>
+      <w:r>
+        <w:rPr>
+          <w:sz w:val="24"/>
+          <w:szCs w:val="22"/>
+        </w:rPr>
+        <w:t xml:space="preserve">o quantify the performance gain, 4 trials of the attack are run and the success rates are tabulated in </w:t>
+      </w:r>
+      <w:r>
+        <w:rPr>
+          <w:sz w:val="24"/>
+          <w:szCs w:val="22"/>
+        </w:rPr>
+        <w:t>Table</w:t>
+      </w:r>
+      <w:r>
+        <w:rPr>
+          <w:sz w:val="24"/>
+          <w:szCs w:val="22"/>
+        </w:rPr>
+        <w:t xml:space="preserve"> 4.</w:t>
+      </w:r>
+      <w:r>
+        <w:rPr>
+          <w:sz w:val="24"/>
+          <w:szCs w:val="22"/>
+        </w:rPr>
+        <w:t>1</w:t>
+      </w:r>
+      <w:r>
+        <w:rPr>
+          <w:sz w:val="24"/>
+          <w:szCs w:val="22"/>
+        </w:rPr>
+        <w:t xml:space="preserve"> and visualized in Figure 4.</w:t>
+      </w:r>
+      <w:r>
+        <w:rPr>
+          <w:sz w:val="24"/>
+          <w:szCs w:val="22"/>
+        </w:rPr>
+        <w:t>2</w:t>
+      </w:r>
+      <w:r>
+        <w:rPr>
+          <w:sz w:val="24"/>
+          <w:szCs w:val="22"/>
+        </w:rPr>
+        <w:t>.</w:t>
       </w:r>
     </w:p>
     <w:p>
@@ -4926,6 +5684,7 @@
         <w:rPr>
           <w:noProof/>
         </w:rPr>
+        <w:lastRenderedPageBreak/>
         <mc:AlternateContent>
           <mc:Choice Requires="wps">
             <w:drawing>
@@ -5849,7 +6608,6 @@
         <w:rPr>
           <w:noProof/>
         </w:rPr>
-        <w:lastRenderedPageBreak/>
         <w:drawing>
           <wp:inline distT="0" distB="0" distL="0" distR="0" wp14:anchorId="36BD2E00" wp14:editId="129A8C8C">
             <wp:extent cx="4572000" cy="2743200"/>
@@ -5963,6 +6721,11 @@
       </w:r>
     </w:p>
     <w:p>
+      <w:r>
+        <w:t>From the figures, it is observed that the attack is highly effective, with success rates well above 60%.</w:t>
+      </w:r>
+    </w:p>
+    <w:p>
       <w:pPr>
         <w:pStyle w:val="ListParagraph"/>
         <w:rPr>
@@ -6005,23 +6768,21 @@
           <w:sz w:val="24"/>
           <w:szCs w:val="22"/>
         </w:rPr>
-        <w:t xml:space="preserve">The attack is run on an Intel Haswell based </w:t>
-      </w:r>
-      <w:proofErr w:type="gramStart"/>
-      <w:r>
-        <w:rPr>
-          <w:sz w:val="24"/>
-          <w:szCs w:val="22"/>
-        </w:rPr>
-        <w:t>32 bit</w:t>
-      </w:r>
-      <w:proofErr w:type="gramEnd"/>
-      <w:r>
-        <w:rPr>
-          <w:sz w:val="24"/>
-          <w:szCs w:val="22"/>
-        </w:rPr>
-        <w:t xml:space="preserve"> Virtual Machine running Ubuntu. </w:t>
+        <w:t>The attack is run on an Intel Haswell based 32</w:t>
+      </w:r>
+      <w:r>
+        <w:rPr>
+          <w:sz w:val="24"/>
+          <w:szCs w:val="22"/>
+        </w:rPr>
+        <w:t>-</w:t>
+      </w:r>
+      <w:r>
+        <w:rPr>
+          <w:sz w:val="24"/>
+          <w:szCs w:val="22"/>
+        </w:rPr>
+        <w:t xml:space="preserve">bit Virtual Machine running Ubuntu. </w:t>
       </w:r>
     </w:p>
     <w:p>
@@ -6036,6 +6797,7 @@
           <w:sz w:val="24"/>
           <w:szCs w:val="22"/>
         </w:rPr>
+        <w:lastRenderedPageBreak/>
         <w:t>The kernel module is inserted and the address and data at the secret location are logged. The string “</w:t>
       </w:r>
       <w:proofErr w:type="spellStart"/>
@@ -6053,6 +6815,55 @@
           <w:szCs w:val="22"/>
         </w:rPr>
         <w:t>” is stored at a random location.</w:t>
+      </w:r>
+      <w:r>
+        <w:rPr>
+          <w:sz w:val="24"/>
+          <w:szCs w:val="22"/>
+        </w:rPr>
+        <w:t xml:space="preserve"> To verify if kernel memory has been allocated, the module logs the base data address, the base data, and the string. The log </w:t>
+      </w:r>
+      <w:r>
+        <w:rPr>
+          <w:sz w:val="24"/>
+          <w:szCs w:val="22"/>
+        </w:rPr>
+        <w:t>can</w:t>
+      </w:r>
+      <w:r>
+        <w:rPr>
+          <w:sz w:val="24"/>
+          <w:szCs w:val="22"/>
+        </w:rPr>
+        <w:t xml:space="preserve"> then</w:t>
+      </w:r>
+      <w:r>
+        <w:rPr>
+          <w:sz w:val="24"/>
+          <w:szCs w:val="22"/>
+        </w:rPr>
+        <w:t xml:space="preserve"> be</w:t>
+      </w:r>
+      <w:r>
+        <w:rPr>
+          <w:sz w:val="24"/>
+          <w:szCs w:val="22"/>
+        </w:rPr>
+        <w:t xml:space="preserve"> checked for the data </w:t>
+      </w:r>
+      <w:r>
+        <w:rPr>
+          <w:sz w:val="24"/>
+          <w:szCs w:val="22"/>
+        </w:rPr>
+        <w:t>as shown</w:t>
+      </w:r>
+      <w:r>
+        <w:rPr>
+          <w:sz w:val="24"/>
+          <w:szCs w:val="22"/>
+        </w:rPr>
+        <w:t xml:space="preserve"> in Figure 4.3.</w:t>
       </w:r>
     </w:p>
     <w:p>
@@ -6196,7 +7007,35 @@
           <w:sz w:val="24"/>
           <w:szCs w:val="22"/>
         </w:rPr>
-        <w:t xml:space="preserve">We further ensure that the data has been created and stored in the memory by checking the </w:t>
+        <w:t>F</w:t>
+      </w:r>
+      <w:r>
+        <w:rPr>
+          <w:sz w:val="24"/>
+          <w:szCs w:val="22"/>
+        </w:rPr>
+        <w:t>urther</w:t>
+      </w:r>
+      <w:r>
+        <w:rPr>
+          <w:sz w:val="24"/>
+          <w:szCs w:val="22"/>
+        </w:rPr>
+        <w:t>, to</w:t>
+      </w:r>
+      <w:r>
+        <w:rPr>
+          <w:sz w:val="24"/>
+          <w:szCs w:val="22"/>
+        </w:rPr>
+        <w:t xml:space="preserve"> ensure that the data has been created and stored in the memory</w:t>
+      </w:r>
+      <w:r>
+        <w:rPr>
+          <w:sz w:val="24"/>
+          <w:szCs w:val="22"/>
+        </w:rPr>
+        <w:t xml:space="preserve">, the </w:t>
       </w:r>
       <w:proofErr w:type="spellStart"/>
       <w:r>
@@ -6212,7 +7051,14 @@
           <w:sz w:val="24"/>
           <w:szCs w:val="22"/>
         </w:rPr>
-        <w:t xml:space="preserve"> for the secret key file.</w:t>
+        <w:t xml:space="preserve"> is checked for the secret key file created by the kernel module</w:t>
+      </w:r>
+      <w:r>
+        <w:rPr>
+          <w:sz w:val="24"/>
+          <w:szCs w:val="22"/>
+        </w:rPr>
+        <w:t xml:space="preserve"> as shown in Figure 4.4.</w:t>
       </w:r>
       <w:r>
         <w:rPr>
@@ -6381,14 +7227,28 @@
           <w:sz w:val="24"/>
           <w:szCs w:val="22"/>
         </w:rPr>
-        <w:t xml:space="preserve">We then </w:t>
-      </w:r>
-      <w:r>
-        <w:rPr>
-          <w:sz w:val="24"/>
-          <w:szCs w:val="22"/>
-        </w:rPr>
-        <w:t>run the attack targeting the base address of the secret string</w:t>
+        <w:t>T</w:t>
+      </w:r>
+      <w:r>
+        <w:rPr>
+          <w:sz w:val="24"/>
+          <w:szCs w:val="22"/>
+        </w:rPr>
+        <w:t>he attack</w:t>
+      </w:r>
+      <w:r>
+        <w:rPr>
+          <w:sz w:val="24"/>
+          <w:szCs w:val="22"/>
+        </w:rPr>
+        <w:t xml:space="preserve"> is then run</w:t>
+      </w:r>
+      <w:r>
+        <w:rPr>
+          <w:sz w:val="24"/>
+          <w:szCs w:val="22"/>
+        </w:rPr>
+        <w:t xml:space="preserve"> targeting the base address of the secret string</w:t>
       </w:r>
       <w:r>
         <w:rPr>
@@ -6409,7 +7269,14 @@
           <w:sz w:val="24"/>
           <w:szCs w:val="22"/>
         </w:rPr>
-        <w:t>in 4 experiments are shown in the figure.</w:t>
+        <w:t xml:space="preserve">in 4 experiments are </w:t>
+      </w:r>
+      <w:r>
+        <w:rPr>
+          <w:sz w:val="24"/>
+          <w:szCs w:val="22"/>
+        </w:rPr>
+        <w:t>tabulated in Table 4.2 and visualized in Figure 4.5.</w:t>
       </w:r>
     </w:p>
     <w:p>
@@ -6690,6 +7557,7 @@
         <w:rPr>
           <w:noProof/>
         </w:rPr>
+        <w:lastRenderedPageBreak/>
         <w:drawing>
           <wp:inline distT="0" distB="0" distL="0" distR="0" wp14:anchorId="608B3AA3" wp14:editId="58556351">
             <wp:extent cx="4572000" cy="2743200"/>
@@ -6947,15 +7815,7 @@
           <w:szCs w:val="22"/>
         </w:rPr>
         <w:br/>
-        <w:t xml:space="preserve">With KPTI, the kernel maintains two separate page tables, one for kernel space processes that have full access to the memory, and another for user space processes, </w:t>
-      </w:r>
-      <w:r>
-        <w:rPr>
-          <w:sz w:val="24"/>
-          <w:szCs w:val="22"/>
-        </w:rPr>
-        <w:lastRenderedPageBreak/>
-        <w:t>which have access only to their own memory, and limited kernel space addresses for easy servicing of interrupts, exception handling, etc.</w:t>
+        <w:t>With KPTI, the kernel maintains two separate page tables, one for kernel space processes that have full access to the memory, and another for user space processes, which have access only to their own memory, and limited kernel space addresses for easy servicing of interrupts, exception handling, etc.</w:t>
       </w:r>
     </w:p>
     <w:p>
@@ -7017,6 +7877,13 @@
           <w:szCs w:val="22"/>
         </w:rPr>
         <w:br/>
+      </w:r>
+      <w:r>
+        <w:rPr>
+          <w:sz w:val="24"/>
+          <w:szCs w:val="22"/>
+        </w:rPr>
+        <w:lastRenderedPageBreak/>
         <w:t xml:space="preserve">However, in some cases, these updates have involved a reduction in performance of </w:t>
       </w:r>
       <w:proofErr w:type="spellStart"/>
@@ -7048,7 +7915,7 @@
           <w:sz w:val="24"/>
           <w:szCs w:val="22"/>
         </w:rPr>
-        <w:t>We next look at the efficacy of these patches by retrying our attack.</w:t>
+        <w:t>The attack is now rerun after applying the security mitigation.</w:t>
       </w:r>
     </w:p>
     <w:p>
@@ -7106,7 +7973,35 @@
           <w:sz w:val="24"/>
           <w:szCs w:val="22"/>
         </w:rPr>
-        <w:t>As before, we repeat the procedure of creating an entry at a known memory location with a kernel module and attacking it from a user space process.</w:t>
+        <w:t xml:space="preserve">As before, the procedure of creating an entry at a known </w:t>
+      </w:r>
+      <w:r>
+        <w:rPr>
+          <w:sz w:val="24"/>
+          <w:szCs w:val="22"/>
+        </w:rPr>
+        <w:t xml:space="preserve">kernel </w:t>
+      </w:r>
+      <w:r>
+        <w:rPr>
+          <w:sz w:val="24"/>
+          <w:szCs w:val="22"/>
+        </w:rPr>
+        <w:t>memory location with a kernel module and attacking it from a user space process</w:t>
+      </w:r>
+      <w:r>
+        <w:rPr>
+          <w:sz w:val="24"/>
+          <w:szCs w:val="22"/>
+        </w:rPr>
+        <w:t xml:space="preserve"> is repeated</w:t>
+      </w:r>
+      <w:r>
+        <w:rPr>
+          <w:sz w:val="24"/>
+          <w:szCs w:val="22"/>
+        </w:rPr>
+        <w:t>.</w:t>
       </w:r>
     </w:p>
     <w:p>
@@ -7121,7 +8016,7 @@
           <w:sz w:val="24"/>
           <w:szCs w:val="22"/>
         </w:rPr>
-        <w:t>As can be seen in the table, we get very low success rates, ranging from 0 to 0.1%.</w:t>
+        <w:t>The success rates for four trials of the attack are tabulated in Table 6.1, and visualized in Figure 6.1. For comparison, a comparison of success rates before and after the mitigation are given in Figure 6.2.</w:t>
       </w:r>
     </w:p>
     <w:tbl>
@@ -7590,6 +8485,21 @@
           <w:sz w:val="24"/>
           <w:szCs w:val="22"/>
         </w:rPr>
+        <w:t>It is observed that the success rate becomes negligible, and doesn’t exceed 0.1%.</w:t>
+      </w:r>
+    </w:p>
+    <w:p>
+      <w:pPr>
+        <w:rPr>
+          <w:sz w:val="24"/>
+          <w:szCs w:val="22"/>
+        </w:rPr>
+      </w:pPr>
+      <w:r>
+        <w:rPr>
+          <w:sz w:val="24"/>
+          <w:szCs w:val="22"/>
+        </w:rPr>
         <w:t xml:space="preserve">Further, this analysis assumes that the attacker knows the location of the secret data which is </w:t>
       </w:r>
       <w:r>
@@ -7671,7 +8581,14 @@
           <w:sz w:val="24"/>
           <w:szCs w:val="22"/>
         </w:rPr>
-        <w:t>We have presented a practical approach to exploiting meltdown on x86 based systems, specifically</w:t>
+        <w:t>A</w:t>
+      </w:r>
+      <w:r>
+        <w:rPr>
+          <w:sz w:val="24"/>
+          <w:szCs w:val="22"/>
+        </w:rPr>
+        <w:t xml:space="preserve"> practical approach to exploiting meltdown on x86 based systems, specifically</w:t>
       </w:r>
       <w:r>
         <w:rPr>
@@ -7685,14 +8602,35 @@
           <w:sz w:val="24"/>
           <w:szCs w:val="22"/>
         </w:rPr>
-        <w:t xml:space="preserve">within a virtual machine environment. </w:t>
-      </w:r>
-      <w:r>
-        <w:rPr>
-          <w:sz w:val="24"/>
-          <w:szCs w:val="22"/>
-        </w:rPr>
-        <w:t xml:space="preserve">We observe that the CPU leaks the </w:t>
+        <w:t>within a virtual machine environment</w:t>
+      </w:r>
+      <w:r>
+        <w:rPr>
+          <w:sz w:val="24"/>
+          <w:szCs w:val="22"/>
+        </w:rPr>
+        <w:t xml:space="preserve"> has been presented</w:t>
+      </w:r>
+      <w:r>
+        <w:rPr>
+          <w:sz w:val="24"/>
+          <w:szCs w:val="22"/>
+        </w:rPr>
+        <w:t xml:space="preserve">. </w:t>
+      </w:r>
+      <w:r>
+        <w:rPr>
+          <w:sz w:val="24"/>
+          <w:szCs w:val="22"/>
+        </w:rPr>
+        <w:t>It is observed</w:t>
+      </w:r>
+      <w:r>
+        <w:rPr>
+          <w:sz w:val="24"/>
+          <w:szCs w:val="22"/>
+        </w:rPr>
+        <w:t xml:space="preserve"> that the CPU leaks the </w:t>
       </w:r>
       <w:r>
         <w:rPr>
@@ -7721,7 +8659,70 @@
           <w:sz w:val="24"/>
           <w:szCs w:val="22"/>
         </w:rPr>
-        <w:t>We note that our analysis has included a 4</w:t>
+        <w:t>It</w:t>
+      </w:r>
+      <w:r>
+        <w:rPr>
+          <w:sz w:val="24"/>
+          <w:szCs w:val="22"/>
+        </w:rPr>
+        <w:t xml:space="preserve"> </w:t>
+      </w:r>
+      <w:r>
+        <w:rPr>
+          <w:sz w:val="24"/>
+          <w:szCs w:val="22"/>
+        </w:rPr>
+        <w:t xml:space="preserve">is </w:t>
+      </w:r>
+      <w:r>
+        <w:rPr>
+          <w:sz w:val="24"/>
+          <w:szCs w:val="22"/>
+        </w:rPr>
+        <w:t>note</w:t>
+      </w:r>
+      <w:r>
+        <w:rPr>
+          <w:sz w:val="24"/>
+          <w:szCs w:val="22"/>
+        </w:rPr>
+        <w:t>d</w:t>
+      </w:r>
+      <w:r>
+        <w:rPr>
+          <w:sz w:val="24"/>
+          <w:szCs w:val="22"/>
+        </w:rPr>
+        <w:t xml:space="preserve"> that </w:t>
+      </w:r>
+      <w:r>
+        <w:rPr>
+          <w:sz w:val="24"/>
+          <w:szCs w:val="22"/>
+        </w:rPr>
+        <w:t>the</w:t>
+      </w:r>
+      <w:r>
+        <w:rPr>
+          <w:sz w:val="24"/>
+          <w:szCs w:val="22"/>
+        </w:rPr>
+        <w:t xml:space="preserve"> </w:t>
+      </w:r>
+      <w:r>
+        <w:rPr>
+          <w:sz w:val="24"/>
+          <w:szCs w:val="22"/>
+        </w:rPr>
+        <w:t>system</w:t>
+      </w:r>
+      <w:r>
+        <w:rPr>
+          <w:sz w:val="24"/>
+          <w:szCs w:val="22"/>
+        </w:rPr>
+        <w:t xml:space="preserve"> has included a 4</w:t>
       </w:r>
       <w:r>
         <w:rPr>
@@ -7819,7 +8820,21 @@
           <w:sz w:val="24"/>
           <w:szCs w:val="22"/>
         </w:rPr>
-        <w:t xml:space="preserve">[1] </w:t>
+        <w:t>[</w:t>
+      </w:r>
+      <w:r>
+        <w:rPr>
+          <w:sz w:val="24"/>
+          <w:szCs w:val="22"/>
+        </w:rPr>
+        <w:t>1</w:t>
+      </w:r>
+      <w:r>
+        <w:rPr>
+          <w:sz w:val="24"/>
+          <w:szCs w:val="22"/>
+        </w:rPr>
+        <w:t xml:space="preserve">] </w:t>
       </w:r>
       <w:proofErr w:type="spellStart"/>
       <w:r>
@@ -7827,7 +8842,7 @@
           <w:sz w:val="24"/>
           <w:szCs w:val="22"/>
         </w:rPr>
-        <w:t>Lipp</w:t>
+        <w:t>Yarom</w:t>
       </w:r>
       <w:proofErr w:type="spellEnd"/>
       <w:r>
@@ -7835,42 +8850,39 @@
           <w:sz w:val="24"/>
           <w:szCs w:val="22"/>
         </w:rPr>
-        <w:t xml:space="preserve"> et. al</w:t>
-      </w:r>
-      <w:r>
-        <w:rPr>
-          <w:sz w:val="24"/>
-          <w:szCs w:val="22"/>
-        </w:rPr>
-        <w:t>;</w:t>
-      </w:r>
-      <w:r>
-        <w:rPr>
-          <w:sz w:val="24"/>
-          <w:szCs w:val="22"/>
-        </w:rPr>
-        <w:t xml:space="preserve"> Meltdown: Reading Kernel Memory from User Space</w:t>
-      </w:r>
-      <w:r>
-        <w:rPr>
-          <w:sz w:val="24"/>
-          <w:szCs w:val="22"/>
-        </w:rPr>
-        <w:t>.</w:t>
-      </w:r>
-      <w:r>
-        <w:rPr>
-          <w:sz w:val="24"/>
-          <w:szCs w:val="22"/>
-        </w:rPr>
-        <w:t xml:space="preserve"> Proceedings of the 27th USENIX conference on Security Symposium</w:t>
-      </w:r>
-      <w:r>
-        <w:rPr>
-          <w:sz w:val="24"/>
-          <w:szCs w:val="22"/>
-        </w:rPr>
-        <w:t>, 2018</w:t>
+        <w:t xml:space="preserve">, Falkner; </w:t>
+      </w:r>
+      <w:proofErr w:type="spellStart"/>
+      <w:r>
+        <w:rPr>
+          <w:sz w:val="24"/>
+          <w:szCs w:val="22"/>
+        </w:rPr>
+        <w:t>Flush+Reload</w:t>
+      </w:r>
+      <w:proofErr w:type="spellEnd"/>
+      <w:r>
+        <w:rPr>
+          <w:sz w:val="24"/>
+          <w:szCs w:val="22"/>
+        </w:rPr>
+        <w:t xml:space="preserve">: </w:t>
+      </w:r>
+      <w:proofErr w:type="gramStart"/>
+      <w:r>
+        <w:rPr>
+          <w:sz w:val="24"/>
+          <w:szCs w:val="22"/>
+        </w:rPr>
+        <w:t>a</w:t>
+      </w:r>
+      <w:proofErr w:type="gramEnd"/>
+      <w:r>
+        <w:rPr>
+          <w:sz w:val="24"/>
+          <w:szCs w:val="22"/>
+        </w:rPr>
+        <w:t xml:space="preserve"> High Resolution, Low Noise, L3 cache side channel attack. SEC'14 Proceedings of the 23rd USENIX conference on Security Symposium, Pages 719-732</w:t>
       </w:r>
     </w:p>
     <w:p>
@@ -7885,46 +8897,22 @@
           <w:sz w:val="24"/>
           <w:szCs w:val="22"/>
         </w:rPr>
-        <w:t xml:space="preserve">[2] </w:t>
-      </w:r>
-      <w:proofErr w:type="spellStart"/>
-      <w:r>
-        <w:rPr>
-          <w:sz w:val="24"/>
-          <w:szCs w:val="22"/>
-        </w:rPr>
-        <w:t>Yarom</w:t>
-      </w:r>
-      <w:proofErr w:type="spellEnd"/>
-      <w:r>
-        <w:rPr>
-          <w:sz w:val="24"/>
-          <w:szCs w:val="22"/>
-        </w:rPr>
-        <w:t>, Falkner</w:t>
-      </w:r>
-      <w:r>
-        <w:rPr>
-          <w:sz w:val="24"/>
-          <w:szCs w:val="22"/>
-        </w:rPr>
-        <w:t xml:space="preserve">; </w:t>
-      </w:r>
-      <w:proofErr w:type="spellStart"/>
-      <w:r>
-        <w:rPr>
-          <w:sz w:val="24"/>
-          <w:szCs w:val="22"/>
-        </w:rPr>
-        <w:t>Flush+Reload</w:t>
-      </w:r>
-      <w:proofErr w:type="spellEnd"/>
-      <w:r>
-        <w:rPr>
-          <w:sz w:val="24"/>
-          <w:szCs w:val="22"/>
-        </w:rPr>
-        <w:t xml:space="preserve">: </w:t>
+        <w:lastRenderedPageBreak/>
+        <w:t>[</w:t>
+      </w:r>
+      <w:r>
+        <w:rPr>
+          <w:sz w:val="24"/>
+          <w:szCs w:val="22"/>
+        </w:rPr>
+        <w:t>2</w:t>
+      </w:r>
+      <w:r>
+        <w:rPr>
+          <w:sz w:val="24"/>
+          <w:szCs w:val="22"/>
+        </w:rPr>
+        <w:t xml:space="preserve">] HUND, R., WILLEMS, </w:t>
       </w:r>
       <w:proofErr w:type="gramStart"/>
       <w:r>
@@ -7932,7 +8920,7 @@
           <w:sz w:val="24"/>
           <w:szCs w:val="22"/>
         </w:rPr>
-        <w:t>a</w:t>
+        <w:t>C.,ANDHOLZ</w:t>
       </w:r>
       <w:proofErr w:type="gramEnd"/>
       <w:r>
@@ -7940,21 +8928,7 @@
           <w:sz w:val="24"/>
           <w:szCs w:val="22"/>
         </w:rPr>
-        <w:t xml:space="preserve"> High Resolution, Low Noise, L3 cache side channel attack. SEC'14 Proceedings of the 23rd USENIX conference on Security Symposium</w:t>
-      </w:r>
-      <w:r>
-        <w:rPr>
-          <w:sz w:val="24"/>
-          <w:szCs w:val="22"/>
-        </w:rPr>
-        <w:t xml:space="preserve">, </w:t>
-      </w:r>
-      <w:r>
-        <w:rPr>
-          <w:sz w:val="24"/>
-          <w:szCs w:val="22"/>
-        </w:rPr>
-        <w:t>Pages 719-732</w:t>
+        <w:t>, T. Practical Timing Side Channel Attacks against Kernel Space ASLR. In S&amp;P (2013)</w:t>
       </w:r>
     </w:p>
     <w:p>
@@ -7969,92 +8943,21 @@
           <w:sz w:val="24"/>
           <w:szCs w:val="22"/>
         </w:rPr>
-        <w:lastRenderedPageBreak/>
-        <w:t>[3] TOMASULO, R. M. An efficient algorithm for exploiting multiple arithmetic units. IBM Journal of research and Development</w:t>
-      </w:r>
-      <w:r>
-        <w:rPr>
-          <w:sz w:val="24"/>
-          <w:szCs w:val="22"/>
-        </w:rPr>
-        <w:t>, 1967</w:t>
-      </w:r>
-    </w:p>
-    <w:p>
-      <w:pPr>
-        <w:rPr>
-          <w:sz w:val="24"/>
-          <w:szCs w:val="22"/>
-        </w:rPr>
-      </w:pPr>
-      <w:r>
-        <w:rPr>
-          <w:sz w:val="24"/>
-          <w:szCs w:val="22"/>
-        </w:rPr>
-        <w:t xml:space="preserve">[4] JOHNSON, K. KVA Shadow: Mitigating Meltdown on Windows, </w:t>
-      </w:r>
-      <w:hyperlink r:id="rId15" w:history="1">
-        <w:r>
-          <w:rPr>
-            <w:sz w:val="24"/>
-            <w:szCs w:val="22"/>
-          </w:rPr>
-          <w:t>https://blogs.technet.microsoft.com/srd/2018/03/23/kva-shadow-mitigating-meltdown-on-windows/</w:t>
-        </w:r>
-      </w:hyperlink>
-      <w:r>
-        <w:rPr>
-          <w:sz w:val="24"/>
-          <w:szCs w:val="22"/>
-        </w:rPr>
-        <w:t>, March 2018.</w:t>
-      </w:r>
-    </w:p>
-    <w:p>
-      <w:pPr>
-        <w:rPr>
-          <w:sz w:val="24"/>
-          <w:szCs w:val="22"/>
-        </w:rPr>
-      </w:pPr>
-      <w:r>
-        <w:rPr>
-          <w:sz w:val="24"/>
-          <w:szCs w:val="22"/>
-        </w:rPr>
-        <w:t xml:space="preserve">[5] HUND, R., WILLEMS, </w:t>
-      </w:r>
-      <w:proofErr w:type="gramStart"/>
-      <w:r>
-        <w:rPr>
-          <w:sz w:val="24"/>
-          <w:szCs w:val="22"/>
-        </w:rPr>
-        <w:t>C.,ANDHOLZ</w:t>
-      </w:r>
-      <w:proofErr w:type="gramEnd"/>
-      <w:r>
-        <w:rPr>
-          <w:sz w:val="24"/>
-          <w:szCs w:val="22"/>
-        </w:rPr>
-        <w:t>, T. Practical Timing Side Channel Attacks against Kernel Space ASLR. In S&amp;P (2013)</w:t>
-      </w:r>
-    </w:p>
-    <w:p>
-      <w:pPr>
-        <w:rPr>
-          <w:sz w:val="24"/>
-          <w:szCs w:val="22"/>
-        </w:rPr>
-      </w:pPr>
-      <w:r>
-        <w:rPr>
-          <w:sz w:val="24"/>
-          <w:szCs w:val="22"/>
-        </w:rPr>
-        <w:t xml:space="preserve">[6] Taylor Hornby, </w:t>
+        <w:t>[</w:t>
+      </w:r>
+      <w:r>
+        <w:rPr>
+          <w:sz w:val="24"/>
+          <w:szCs w:val="22"/>
+        </w:rPr>
+        <w:t>3</w:t>
+      </w:r>
+      <w:r>
+        <w:rPr>
+          <w:sz w:val="24"/>
+          <w:szCs w:val="22"/>
+        </w:rPr>
+        <w:t xml:space="preserve">] Taylor Hornby, </w:t>
       </w:r>
       <w:r>
         <w:rPr>
@@ -8072,7 +8975,7 @@
         </w:rPr>
         <w:t xml:space="preserve">, </w:t>
       </w:r>
-      <w:hyperlink r:id="rId16" w:history="1">
+      <w:hyperlink r:id="rId15" w:history="1">
         <w:r>
           <w:rPr>
             <w:rStyle w:val="Hyperlink"/>
@@ -8102,28 +9005,72 @@
           <w:sz w:val="24"/>
           <w:szCs w:val="22"/>
         </w:rPr>
-        <w:t xml:space="preserve">[7] </w:t>
-      </w:r>
-      <w:r>
-        <w:rPr>
-          <w:sz w:val="24"/>
-          <w:szCs w:val="22"/>
-        </w:rPr>
-        <w:t>INTEL. Intel analysis of speculative execution side channels,</w:t>
-      </w:r>
-      <w:r>
-        <w:rPr>
-          <w:sz w:val="24"/>
-          <w:szCs w:val="22"/>
-        </w:rPr>
-        <w:br/>
-      </w:r>
-      <w:r>
-        <w:rPr>
-          <w:sz w:val="24"/>
-          <w:szCs w:val="22"/>
-        </w:rPr>
-        <w:t>https://newsroom.intel.com/wp-content/uploads/sites/11/2018/01/Intel-Analysis-of-Speculative-Execution-Side-Channels.pdf Jan 2018</w:t>
+        <w:t>[</w:t>
+      </w:r>
+      <w:r>
+        <w:rPr>
+          <w:sz w:val="24"/>
+          <w:szCs w:val="22"/>
+        </w:rPr>
+        <w:t>4</w:t>
+      </w:r>
+      <w:r>
+        <w:rPr>
+          <w:sz w:val="24"/>
+          <w:szCs w:val="22"/>
+        </w:rPr>
+        <w:t xml:space="preserve">] </w:t>
+      </w:r>
+      <w:proofErr w:type="spellStart"/>
+      <w:r>
+        <w:rPr>
+          <w:sz w:val="24"/>
+          <w:szCs w:val="22"/>
+        </w:rPr>
+        <w:t>Lipp</w:t>
+      </w:r>
+      <w:proofErr w:type="spellEnd"/>
+      <w:r>
+        <w:rPr>
+          <w:sz w:val="24"/>
+          <w:szCs w:val="22"/>
+        </w:rPr>
+        <w:t xml:space="preserve"> et. al</w:t>
+      </w:r>
+      <w:r>
+        <w:rPr>
+          <w:sz w:val="24"/>
+          <w:szCs w:val="22"/>
+        </w:rPr>
+        <w:t>;</w:t>
+      </w:r>
+      <w:r>
+        <w:rPr>
+          <w:sz w:val="24"/>
+          <w:szCs w:val="22"/>
+        </w:rPr>
+        <w:t xml:space="preserve"> Meltdown: Reading Kernel Memory from User Space</w:t>
+      </w:r>
+      <w:r>
+        <w:rPr>
+          <w:sz w:val="24"/>
+          <w:szCs w:val="22"/>
+        </w:rPr>
+        <w:t>.</w:t>
+      </w:r>
+      <w:r>
+        <w:rPr>
+          <w:sz w:val="24"/>
+          <w:szCs w:val="22"/>
+        </w:rPr>
+        <w:t xml:space="preserve"> Proceedings of the 27th USENIX conference on Security Symposium</w:t>
+      </w:r>
+      <w:r>
+        <w:rPr>
+          <w:sz w:val="24"/>
+          <w:szCs w:val="22"/>
+        </w:rPr>
+        <w:t>, 2018</w:t>
       </w:r>
     </w:p>
     <w:p>
@@ -8138,7 +9085,21 @@
           <w:sz w:val="24"/>
           <w:szCs w:val="22"/>
         </w:rPr>
-        <w:t xml:space="preserve">[8] </w:t>
+        <w:t>[</w:t>
+      </w:r>
+      <w:r>
+        <w:rPr>
+          <w:sz w:val="24"/>
+          <w:szCs w:val="22"/>
+        </w:rPr>
+        <w:t>5</w:t>
+      </w:r>
+      <w:r>
+        <w:rPr>
+          <w:sz w:val="24"/>
+          <w:szCs w:val="22"/>
+        </w:rPr>
+        <w:t xml:space="preserve">] Kocher et. al, </w:t>
       </w:r>
       <w:proofErr w:type="spellStart"/>
       <w:r>
@@ -8146,7 +9107,7 @@
           <w:sz w:val="24"/>
           <w:szCs w:val="22"/>
         </w:rPr>
-        <w:t>Zhichao</w:t>
+        <w:t>Spectre</w:t>
       </w:r>
       <w:proofErr w:type="spellEnd"/>
       <w:r>
@@ -8154,87 +9115,7 @@
           <w:sz w:val="24"/>
           <w:szCs w:val="22"/>
         </w:rPr>
-        <w:t xml:space="preserve"> </w:t>
-      </w:r>
-      <w:proofErr w:type="gramStart"/>
-      <w:r>
-        <w:rPr>
-          <w:sz w:val="24"/>
-          <w:szCs w:val="22"/>
-        </w:rPr>
-        <w:t>Hua ,</w:t>
-      </w:r>
-      <w:proofErr w:type="gramEnd"/>
-      <w:r>
-        <w:rPr>
-          <w:sz w:val="24"/>
-          <w:szCs w:val="22"/>
-        </w:rPr>
-        <w:t xml:space="preserve"> Dong Du , </w:t>
-      </w:r>
-      <w:proofErr w:type="spellStart"/>
-      <w:r>
-        <w:rPr>
-          <w:sz w:val="24"/>
-          <w:szCs w:val="22"/>
-        </w:rPr>
-        <w:t>Yubin</w:t>
-      </w:r>
-      <w:proofErr w:type="spellEnd"/>
-      <w:r>
-        <w:rPr>
-          <w:sz w:val="24"/>
-          <w:szCs w:val="22"/>
-        </w:rPr>
-        <w:t xml:space="preserve"> Xia , </w:t>
-      </w:r>
-      <w:proofErr w:type="spellStart"/>
-      <w:r>
-        <w:rPr>
-          <w:sz w:val="24"/>
-          <w:szCs w:val="22"/>
-        </w:rPr>
-        <w:t>Haibo</w:t>
-      </w:r>
-      <w:proofErr w:type="spellEnd"/>
-      <w:r>
-        <w:rPr>
-          <w:sz w:val="24"/>
-          <w:szCs w:val="22"/>
-        </w:rPr>
-        <w:t xml:space="preserve"> Chen , </w:t>
-      </w:r>
-      <w:proofErr w:type="spellStart"/>
-      <w:r>
-        <w:rPr>
-          <w:sz w:val="24"/>
-          <w:szCs w:val="22"/>
-        </w:rPr>
-        <w:t>Binyu</w:t>
-      </w:r>
-      <w:proofErr w:type="spellEnd"/>
-      <w:r>
-        <w:rPr>
-          <w:sz w:val="24"/>
-          <w:szCs w:val="22"/>
-        </w:rPr>
-        <w:t xml:space="preserve"> Zang, EPTI: efficient </w:t>
-      </w:r>
-      <w:proofErr w:type="spellStart"/>
-      <w:r>
-        <w:rPr>
-          <w:sz w:val="24"/>
-          <w:szCs w:val="22"/>
-        </w:rPr>
-        <w:t>defence</w:t>
-      </w:r>
-      <w:proofErr w:type="spellEnd"/>
-      <w:r>
-        <w:rPr>
-          <w:sz w:val="24"/>
-          <w:szCs w:val="22"/>
-        </w:rPr>
-        <w:t xml:space="preserve"> against meltdown attack for unpatched VMs, Proceedings of the 2018 USENIX Conference, July 11-13, 2018, Boston, MA, USA</w:t>
+        <w:t xml:space="preserve"> Attacks: Exploiting Speculative Execution, proceedings of the 40th IEEE Symposium on Security and Privacy, 2019</w:t>
       </w:r>
     </w:p>
     <w:p>
@@ -8249,55 +9130,28 @@
           <w:sz w:val="24"/>
           <w:szCs w:val="22"/>
         </w:rPr>
-        <w:t xml:space="preserve">[9] A. </w:t>
-      </w:r>
-      <w:proofErr w:type="spellStart"/>
-      <w:r>
-        <w:rPr>
-          <w:sz w:val="24"/>
-          <w:szCs w:val="22"/>
-        </w:rPr>
-        <w:t>Prout</w:t>
-      </w:r>
-      <w:proofErr w:type="spellEnd"/>
-      <w:r>
-        <w:rPr>
-          <w:sz w:val="24"/>
-          <w:szCs w:val="22"/>
-        </w:rPr>
-        <w:t xml:space="preserve"> </w:t>
-      </w:r>
-      <w:proofErr w:type="gramStart"/>
-      <w:r>
-        <w:rPr>
-          <w:sz w:val="24"/>
-          <w:szCs w:val="22"/>
-        </w:rPr>
-        <w:t>et  al.</w:t>
-      </w:r>
-      <w:proofErr w:type="gramEnd"/>
-      <w:r>
-        <w:rPr>
-          <w:sz w:val="24"/>
-          <w:szCs w:val="22"/>
-        </w:rPr>
-        <w:t xml:space="preserve">,  “Measuring  the  impact  of  </w:t>
-      </w:r>
-      <w:proofErr w:type="spellStart"/>
-      <w:r>
-        <w:rPr>
-          <w:sz w:val="24"/>
-          <w:szCs w:val="22"/>
-        </w:rPr>
-        <w:t>Spectre</w:t>
-      </w:r>
-      <w:proofErr w:type="spellEnd"/>
-      <w:r>
-        <w:rPr>
-          <w:sz w:val="24"/>
-          <w:szCs w:val="22"/>
-        </w:rPr>
-        <w:t xml:space="preserve">  and  Meltdown,”  in High Perf. Extreme Computing Conference.    IEEE, 2018, pp. 1–5.</w:t>
+        <w:t>[</w:t>
+      </w:r>
+      <w:r>
+        <w:rPr>
+          <w:sz w:val="24"/>
+          <w:szCs w:val="22"/>
+        </w:rPr>
+        <w:t>6</w:t>
+      </w:r>
+      <w:r>
+        <w:rPr>
+          <w:sz w:val="24"/>
+          <w:szCs w:val="22"/>
+        </w:rPr>
+        <w:t>] TOMASULO, R. M. An efficient algorithm for exploiting multiple arithmetic units. IBM Journal of research and Development</w:t>
+      </w:r>
+      <w:r>
+        <w:rPr>
+          <w:sz w:val="24"/>
+          <w:szCs w:val="22"/>
+        </w:rPr>
+        <w:t>, 1967</w:t>
       </w:r>
     </w:p>
     <w:p>
@@ -8312,91 +9166,6 @@
           <w:sz w:val="24"/>
           <w:szCs w:val="22"/>
         </w:rPr>
-        <w:t xml:space="preserve">[10] PHORONIX. Linux   4.12   To   Enable   KASLR   By   Default, </w:t>
-      </w:r>
-      <w:hyperlink r:id="rId17" w:history="1">
-        <w:r>
-          <w:rPr>
-            <w:sz w:val="24"/>
-          </w:rPr>
-          <w:t>https://www.phoronix.com/scan.php?page=news_item&amp;px=KASLR-Default-Linux-4.122017</w:t>
-        </w:r>
-      </w:hyperlink>
-    </w:p>
-    <w:p>
-      <w:pPr>
-        <w:rPr>
-          <w:sz w:val="24"/>
-          <w:szCs w:val="22"/>
-        </w:rPr>
-      </w:pPr>
-      <w:r>
-        <w:rPr>
-          <w:sz w:val="24"/>
-          <w:szCs w:val="22"/>
-        </w:rPr>
-        <w:t>[11] HENNESSY, J. L., AND PATTERSON, D. A. Computer Architecture: A Quantitative Approach, 6 ed. Morgan Kaufmann, 2017.</w:t>
-      </w:r>
-    </w:p>
-    <w:p>
-      <w:pPr>
-        <w:rPr>
-          <w:sz w:val="24"/>
-          <w:szCs w:val="22"/>
-        </w:rPr>
-      </w:pPr>
-      <w:r>
-        <w:rPr>
-          <w:sz w:val="24"/>
-          <w:szCs w:val="22"/>
-        </w:rPr>
-        <w:t xml:space="preserve">[12] HANSEN, D. [PATCH 00/23] KAISER: </w:t>
-      </w:r>
-      <w:proofErr w:type="spellStart"/>
-      <w:r>
-        <w:rPr>
-          <w:sz w:val="24"/>
-          <w:szCs w:val="22"/>
-        </w:rPr>
-        <w:t>unmap</w:t>
-      </w:r>
-      <w:proofErr w:type="spellEnd"/>
-      <w:r>
-        <w:rPr>
-          <w:sz w:val="24"/>
-          <w:szCs w:val="22"/>
-        </w:rPr>
-        <w:t xml:space="preserve"> most of the kernel from user space page tables, </w:t>
-      </w:r>
-      <w:hyperlink r:id="rId18" w:history="1">
-        <w:r>
-          <w:rPr>
-            <w:sz w:val="24"/>
-            <w:szCs w:val="22"/>
-          </w:rPr>
-          <w:t>https://lkml.org/lkml/2017/10/31/884</w:t>
-        </w:r>
-      </w:hyperlink>
-      <w:r>
-        <w:rPr>
-          <w:sz w:val="24"/>
-          <w:szCs w:val="22"/>
-        </w:rPr>
-        <w:t>, Oct 2017.</w:t>
-      </w:r>
-    </w:p>
-    <w:p>
-      <w:pPr>
-        <w:rPr>
-          <w:sz w:val="24"/>
-          <w:szCs w:val="22"/>
-        </w:rPr>
-      </w:pPr>
-      <w:r>
-        <w:rPr>
-          <w:sz w:val="24"/>
-          <w:szCs w:val="22"/>
-        </w:rPr>
         <w:t>[</w:t>
       </w:r>
       <w:r>
@@ -8404,368 +9173,23 @@
           <w:sz w:val="24"/>
           <w:szCs w:val="22"/>
         </w:rPr>
-        <w:t>13</w:t>
-      </w:r>
-      <w:r>
-        <w:rPr>
-          <w:sz w:val="24"/>
-          <w:szCs w:val="22"/>
-        </w:rPr>
-        <w:t xml:space="preserve">] HANSEN, D. [v2] KAISER: </w:t>
-      </w:r>
-      <w:proofErr w:type="spellStart"/>
-      <w:r>
-        <w:rPr>
-          <w:sz w:val="24"/>
-          <w:szCs w:val="22"/>
-        </w:rPr>
-        <w:t>unmap</w:t>
-      </w:r>
-      <w:proofErr w:type="spellEnd"/>
-      <w:r>
-        <w:rPr>
-          <w:sz w:val="24"/>
-          <w:szCs w:val="22"/>
-        </w:rPr>
-        <w:t xml:space="preserve"> most of the kernel from user space page tables, </w:t>
-      </w:r>
-      <w:hyperlink r:id="rId19" w:history="1">
-        <w:r>
-          <w:rPr>
-            <w:sz w:val="24"/>
-            <w:szCs w:val="22"/>
-          </w:rPr>
-          <w:t>https://lkml.org/lkml/2017/11/8/752</w:t>
-        </w:r>
-      </w:hyperlink>
-      <w:r>
-        <w:rPr>
-          <w:sz w:val="24"/>
-          <w:szCs w:val="22"/>
-        </w:rPr>
-        <w:t xml:space="preserve">, </w:t>
-      </w:r>
-      <w:r>
-        <w:rPr>
-          <w:sz w:val="24"/>
-          <w:szCs w:val="22"/>
-        </w:rPr>
-        <w:t>Nov 2017.</w:t>
-      </w:r>
-    </w:p>
-    <w:p>
-      <w:pPr>
-        <w:rPr>
-          <w:sz w:val="24"/>
-          <w:szCs w:val="22"/>
-        </w:rPr>
-      </w:pPr>
-      <w:r>
-        <w:rPr>
-          <w:sz w:val="24"/>
-          <w:szCs w:val="22"/>
-        </w:rPr>
-        <w:t>[</w:t>
-      </w:r>
-      <w:r>
-        <w:rPr>
-          <w:sz w:val="24"/>
-          <w:szCs w:val="22"/>
-        </w:rPr>
-        <w:t>14</w:t>
-      </w:r>
-      <w:r>
-        <w:rPr>
-          <w:sz w:val="24"/>
-          <w:szCs w:val="22"/>
-        </w:rPr>
-        <w:t xml:space="preserve">] HANSEN, D. [v3] KAISER: </w:t>
-      </w:r>
-      <w:proofErr w:type="spellStart"/>
-      <w:r>
-        <w:rPr>
-          <w:sz w:val="24"/>
-          <w:szCs w:val="22"/>
-        </w:rPr>
-        <w:t>unmap</w:t>
-      </w:r>
-      <w:proofErr w:type="spellEnd"/>
-      <w:r>
-        <w:rPr>
-          <w:sz w:val="24"/>
-          <w:szCs w:val="22"/>
-        </w:rPr>
-        <w:t xml:space="preserve"> most of the kernel from user space page tables,</w:t>
-      </w:r>
-      <w:r>
-        <w:rPr>
-          <w:sz w:val="24"/>
-          <w:szCs w:val="22"/>
-        </w:rPr>
-        <w:t xml:space="preserve"> </w:t>
-      </w:r>
-      <w:hyperlink r:id="rId20" w:history="1">
-        <w:r>
-          <w:rPr>
-            <w:sz w:val="24"/>
-            <w:szCs w:val="22"/>
-          </w:rPr>
-          <w:t>https://lkml.org/lkml/2017/11/10/433</w:t>
-        </w:r>
-      </w:hyperlink>
-      <w:r>
-        <w:rPr>
-          <w:sz w:val="24"/>
-          <w:szCs w:val="22"/>
-        </w:rPr>
-        <w:t xml:space="preserve">, </w:t>
-      </w:r>
-      <w:r>
-        <w:rPr>
-          <w:sz w:val="24"/>
-          <w:szCs w:val="22"/>
-        </w:rPr>
-        <w:t>Nov 2017.</w:t>
-      </w:r>
-    </w:p>
-    <w:p>
-      <w:pPr>
-        <w:rPr>
-          <w:sz w:val="24"/>
-          <w:szCs w:val="22"/>
-        </w:rPr>
-      </w:pPr>
-      <w:r>
-        <w:rPr>
-          <w:sz w:val="24"/>
-          <w:szCs w:val="22"/>
-        </w:rPr>
-        <w:t>[</w:t>
-      </w:r>
-      <w:r>
-        <w:rPr>
-          <w:sz w:val="24"/>
-          <w:szCs w:val="22"/>
-        </w:rPr>
-        <w:t>15</w:t>
-      </w:r>
-      <w:r>
-        <w:rPr>
-          <w:sz w:val="24"/>
-          <w:szCs w:val="22"/>
-        </w:rPr>
-        <w:t xml:space="preserve">] HANSEN, D. [v4] KAISER: </w:t>
-      </w:r>
-      <w:proofErr w:type="spellStart"/>
-      <w:r>
-        <w:rPr>
-          <w:sz w:val="24"/>
-          <w:szCs w:val="22"/>
-        </w:rPr>
-        <w:t>unmap</w:t>
-      </w:r>
-      <w:proofErr w:type="spellEnd"/>
-      <w:r>
-        <w:rPr>
-          <w:sz w:val="24"/>
-          <w:szCs w:val="22"/>
-        </w:rPr>
-        <w:t xml:space="preserve"> most of the kernel from user space page </w:t>
-      </w:r>
-      <w:r>
-        <w:rPr>
-          <w:sz w:val="24"/>
-          <w:szCs w:val="22"/>
-        </w:rPr>
-        <w:t>tables, https://lkml.org/lkml/2017/11/22/956</w:t>
-      </w:r>
-      <w:r>
-        <w:rPr>
-          <w:sz w:val="24"/>
-          <w:szCs w:val="22"/>
-        </w:rPr>
-        <w:t>,</w:t>
-      </w:r>
-      <w:r>
-        <w:rPr>
-          <w:sz w:val="24"/>
-          <w:szCs w:val="22"/>
-        </w:rPr>
-        <w:t xml:space="preserve"> </w:t>
-      </w:r>
-      <w:r>
-        <w:rPr>
-          <w:sz w:val="24"/>
-          <w:szCs w:val="22"/>
-        </w:rPr>
-        <w:t>Nov 2017</w:t>
-      </w:r>
-      <w:r>
-        <w:rPr>
-          <w:sz w:val="24"/>
-          <w:szCs w:val="22"/>
-        </w:rPr>
-        <w:t>.</w:t>
-      </w:r>
-    </w:p>
-    <w:p>
-      <w:pPr>
-        <w:rPr>
-          <w:sz w:val="24"/>
-          <w:szCs w:val="22"/>
-        </w:rPr>
-      </w:pPr>
-      <w:r>
-        <w:rPr>
-          <w:sz w:val="24"/>
-          <w:szCs w:val="22"/>
-        </w:rPr>
-        <w:t>[16] LWN. The current state of kernel page-table isolation, https://lwn.net/SubscriberLink/741878/eb6c9d3913d7cb2b/, Dec. 2017.</w:t>
-      </w:r>
-    </w:p>
-    <w:p>
-      <w:pPr>
-        <w:rPr>
-          <w:sz w:val="24"/>
-          <w:szCs w:val="22"/>
-        </w:rPr>
-      </w:pPr>
-      <w:r>
-        <w:rPr>
-          <w:sz w:val="24"/>
-          <w:szCs w:val="22"/>
-        </w:rPr>
-        <w:lastRenderedPageBreak/>
-        <w:t>[17] FAULKNER, GOMES, The Process File System and Process Model in UNIX System V, Proce</w:t>
-      </w:r>
-      <w:r>
-        <w:rPr>
-          <w:sz w:val="24"/>
-          <w:szCs w:val="22"/>
-        </w:rPr>
-        <w:t>e</w:t>
-      </w:r>
-      <w:r>
-        <w:rPr>
-          <w:sz w:val="24"/>
-          <w:szCs w:val="22"/>
-        </w:rPr>
-        <w:t>dings of the USENIX conference, 1991</w:t>
-      </w:r>
-      <w:r>
-        <w:rPr>
-          <w:sz w:val="24"/>
-          <w:szCs w:val="22"/>
-        </w:rPr>
-        <w:t>.</w:t>
-      </w:r>
-    </w:p>
-    <w:p>
-      <w:pPr>
-        <w:pStyle w:val="HTMLPreformatted"/>
-        <w:rPr>
-          <w:rFonts w:asciiTheme="minorHAnsi" w:eastAsiaTheme="minorHAnsi" w:hAnsiTheme="minorHAnsi" w:cs="Kokila"/>
-          <w:sz w:val="24"/>
-          <w:szCs w:val="22"/>
-        </w:rPr>
-      </w:pPr>
-      <w:r>
-        <w:rPr>
-          <w:rFonts w:asciiTheme="minorHAnsi" w:eastAsiaTheme="minorHAnsi" w:hAnsiTheme="minorHAnsi" w:cs="Kokila"/>
-          <w:sz w:val="24"/>
-          <w:szCs w:val="22"/>
-        </w:rPr>
-        <w:t xml:space="preserve">[18] Greg </w:t>
-      </w:r>
-      <w:proofErr w:type="spellStart"/>
-      <w:r>
-        <w:rPr>
-          <w:rFonts w:asciiTheme="minorHAnsi" w:eastAsiaTheme="minorHAnsi" w:hAnsiTheme="minorHAnsi" w:cs="Kokila"/>
-          <w:sz w:val="24"/>
-          <w:szCs w:val="22"/>
-        </w:rPr>
-        <w:t>Kroah</w:t>
-      </w:r>
-      <w:proofErr w:type="spellEnd"/>
-      <w:r>
-        <w:rPr>
-          <w:rFonts w:asciiTheme="minorHAnsi" w:eastAsiaTheme="minorHAnsi" w:hAnsiTheme="minorHAnsi" w:cs="Kokila"/>
-          <w:sz w:val="24"/>
-          <w:szCs w:val="22"/>
-        </w:rPr>
-        <w:t>-Hartman, Linux 4.15.1</w:t>
-      </w:r>
-      <w:r>
-        <w:rPr>
-          <w:rFonts w:asciiTheme="minorHAnsi" w:eastAsiaTheme="minorHAnsi" w:hAnsiTheme="minorHAnsi" w:cs="Kokila"/>
+        <w:t>7</w:t>
+      </w:r>
+      <w:r>
+        <w:rPr>
+          <w:sz w:val="24"/>
+          <w:szCs w:val="22"/>
+        </w:rPr>
+        <w:t>] INTEL. IA-PC HPET Specification Rev 1.0a 1 IA-PC HPET (High Precision Event Timers) Specification,</w:t>
+      </w:r>
+      <w:r>
+        <w:rPr>
           <w:sz w:val="24"/>
           <w:szCs w:val="22"/>
         </w:rPr>
         <w:br/>
       </w:r>
-      <w:r>
-        <w:rPr>
-          <w:rFonts w:asciiTheme="minorHAnsi" w:eastAsiaTheme="minorHAnsi" w:hAnsiTheme="minorHAnsi" w:cs="Kokila"/>
-          <w:sz w:val="24"/>
-          <w:szCs w:val="22"/>
-        </w:rPr>
-        <w:t xml:space="preserve"> </w:t>
-      </w:r>
-      <w:r>
-        <w:rPr>
-          <w:rFonts w:asciiTheme="minorHAnsi" w:eastAsiaTheme="minorHAnsi" w:hAnsiTheme="minorHAnsi" w:cs="Kokila"/>
-          <w:sz w:val="24"/>
-          <w:szCs w:val="22"/>
-        </w:rPr>
-        <w:t>https://cdn.kernel.org/pub/linux/kernel/v4.x/ChangeLog-4.15.1</w:t>
-      </w:r>
-    </w:p>
-    <w:p>
-      <w:pPr>
-        <w:pStyle w:val="HTMLPreformatted"/>
-        <w:rPr>
-          <w:rFonts w:asciiTheme="minorHAnsi" w:eastAsiaTheme="minorHAnsi" w:hAnsiTheme="minorHAnsi" w:cs="Kokila"/>
-          <w:sz w:val="24"/>
-          <w:szCs w:val="22"/>
-        </w:rPr>
-      </w:pPr>
-    </w:p>
-    <w:p>
-      <w:pPr>
-        <w:rPr>
-          <w:sz w:val="24"/>
-          <w:szCs w:val="22"/>
-        </w:rPr>
-      </w:pPr>
-      <w:r>
-        <w:rPr>
-          <w:sz w:val="24"/>
-          <w:szCs w:val="22"/>
-        </w:rPr>
-        <w:t>[19]</w:t>
-      </w:r>
-      <w:r>
-        <w:rPr>
-          <w:sz w:val="24"/>
-          <w:szCs w:val="22"/>
-        </w:rPr>
-        <w:t xml:space="preserve"> </w:t>
-      </w:r>
-      <w:r>
-        <w:rPr>
-          <w:sz w:val="24"/>
-          <w:szCs w:val="22"/>
-        </w:rPr>
-        <w:t>INTEL. IA-PC HPET Specification Rev 1.0a 1 IA-PC HPET (High Precision Event Timers) Specification,</w:t>
-      </w:r>
-      <w:r>
-        <w:rPr>
-          <w:sz w:val="24"/>
-          <w:szCs w:val="22"/>
-        </w:rPr>
-        <w:br/>
-      </w:r>
-      <w:hyperlink r:id="rId21" w:history="1">
+      <w:hyperlink r:id="rId16" w:history="1">
         <w:r>
           <w:rPr>
             <w:rStyle w:val="Hyperlink"/>
@@ -8788,7 +9212,21 @@
           <w:sz w:val="24"/>
           <w:szCs w:val="22"/>
         </w:rPr>
-        <w:t>[20] UEFI, Advanced Configuration and Power Interface Specification,</w:t>
+        <w:t>[</w:t>
+      </w:r>
+      <w:r>
+        <w:rPr>
+          <w:sz w:val="24"/>
+          <w:szCs w:val="22"/>
+        </w:rPr>
+        <w:t>8</w:t>
+      </w:r>
+      <w:r>
+        <w:rPr>
+          <w:sz w:val="24"/>
+          <w:szCs w:val="22"/>
+        </w:rPr>
+        <w:t>] UEFI, Advanced Configuration and Power Interface Specification,</w:t>
       </w:r>
       <w:r>
         <w:rPr>
@@ -8797,7 +9235,7 @@
         </w:rPr>
         <w:br/>
       </w:r>
-      <w:hyperlink r:id="rId22" w:history="1">
+      <w:hyperlink r:id="rId17" w:history="1">
         <w:r>
           <w:rPr>
             <w:rStyle w:val="Hyperlink"/>
@@ -8820,7 +9258,21 @@
           <w:sz w:val="24"/>
           <w:szCs w:val="22"/>
         </w:rPr>
-        <w:t>[21] AMD, Game Timing and Multicore Processors,</w:t>
+        <w:t>[</w:t>
+      </w:r>
+      <w:r>
+        <w:rPr>
+          <w:sz w:val="24"/>
+          <w:szCs w:val="22"/>
+        </w:rPr>
+        <w:t>9</w:t>
+      </w:r>
+      <w:r>
+        <w:rPr>
+          <w:sz w:val="24"/>
+          <w:szCs w:val="22"/>
+        </w:rPr>
+        <w:t>] AMD, Game Timing and Multicore Processors,</w:t>
       </w:r>
       <w:r>
         <w:rPr>
@@ -8829,7 +9281,7 @@
         </w:rPr>
         <w:br/>
       </w:r>
-      <w:hyperlink r:id="rId23" w:history="1">
+      <w:hyperlink r:id="rId18" w:history="1">
         <w:r>
           <w:rPr>
             <w:rStyle w:val="Hyperlink"/>
@@ -8852,7 +9304,857 @@
           <w:sz w:val="24"/>
           <w:szCs w:val="22"/>
         </w:rPr>
-        <w:t xml:space="preserve">[22] </w:t>
+        <w:t>[</w:t>
+      </w:r>
+      <w:r>
+        <w:rPr>
+          <w:sz w:val="24"/>
+          <w:szCs w:val="22"/>
+        </w:rPr>
+        <w:t>10</w:t>
+      </w:r>
+      <w:r>
+        <w:rPr>
+          <w:sz w:val="24"/>
+          <w:szCs w:val="22"/>
+        </w:rPr>
+        <w:t>] FAULKNER, GOMES, The Process File System and Process Model in UNIX System V, Proceedings of the USENIX conference, 1991.</w:t>
+      </w:r>
+    </w:p>
+    <w:p>
+      <w:pPr>
+        <w:rPr>
+          <w:sz w:val="24"/>
+          <w:szCs w:val="22"/>
+        </w:rPr>
+      </w:pPr>
+      <w:r>
+        <w:rPr>
+          <w:sz w:val="24"/>
+          <w:szCs w:val="22"/>
+        </w:rPr>
+        <w:t>[</w:t>
+      </w:r>
+      <w:r>
+        <w:rPr>
+          <w:sz w:val="24"/>
+          <w:szCs w:val="22"/>
+        </w:rPr>
+        <w:t>11</w:t>
+      </w:r>
+      <w:r>
+        <w:rPr>
+          <w:sz w:val="24"/>
+          <w:szCs w:val="22"/>
+        </w:rPr>
+        <w:t>]</w:t>
+      </w:r>
+      <w:r>
+        <w:rPr>
+          <w:sz w:val="24"/>
+          <w:szCs w:val="22"/>
+        </w:rPr>
+        <w:t xml:space="preserve"> JOHNSON, K. KVA Shadow: Mitigating Meltdown on Windows, </w:t>
+      </w:r>
+      <w:hyperlink r:id="rId19" w:history="1">
+        <w:r>
+          <w:rPr>
+            <w:sz w:val="24"/>
+            <w:szCs w:val="22"/>
+          </w:rPr>
+          <w:t>https://blogs.technet.microsoft.com/srd/2018/03/23/kva-shadow-mitigating-meltdown-on-windows/</w:t>
+        </w:r>
+      </w:hyperlink>
+      <w:r>
+        <w:rPr>
+          <w:sz w:val="24"/>
+          <w:szCs w:val="22"/>
+        </w:rPr>
+        <w:t>, March 2018.</w:t>
+      </w:r>
+    </w:p>
+    <w:p>
+      <w:pPr>
+        <w:rPr>
+          <w:sz w:val="24"/>
+          <w:szCs w:val="22"/>
+        </w:rPr>
+      </w:pPr>
+    </w:p>
+    <w:p>
+      <w:pPr>
+        <w:rPr>
+          <w:sz w:val="24"/>
+          <w:szCs w:val="22"/>
+        </w:rPr>
+      </w:pPr>
+      <w:r>
+        <w:rPr>
+          <w:sz w:val="24"/>
+          <w:szCs w:val="22"/>
+        </w:rPr>
+        <w:t>[</w:t>
+      </w:r>
+      <w:r>
+        <w:rPr>
+          <w:sz w:val="24"/>
+          <w:szCs w:val="22"/>
+        </w:rPr>
+        <w:t>12</w:t>
+      </w:r>
+      <w:r>
+        <w:rPr>
+          <w:sz w:val="24"/>
+          <w:szCs w:val="22"/>
+        </w:rPr>
+        <w:t xml:space="preserve">] </w:t>
+      </w:r>
+      <w:r>
+        <w:rPr>
+          <w:sz w:val="24"/>
+          <w:szCs w:val="22"/>
+        </w:rPr>
+        <w:t>INTEL. Intel analysis of speculative execution side channels,</w:t>
+      </w:r>
+      <w:r>
+        <w:rPr>
+          <w:sz w:val="24"/>
+          <w:szCs w:val="22"/>
+        </w:rPr>
+        <w:br/>
+      </w:r>
+      <w:r>
+        <w:rPr>
+          <w:sz w:val="24"/>
+          <w:szCs w:val="22"/>
+        </w:rPr>
+        <w:t>https://newsroom.intel.com/wp-content/uploads/sites/11/2018/01/Intel-Analysis-of-Speculative-Execution-Side-Channels.pdf Jan 2018</w:t>
+      </w:r>
+    </w:p>
+    <w:p>
+      <w:pPr>
+        <w:rPr>
+          <w:sz w:val="24"/>
+          <w:szCs w:val="22"/>
+        </w:rPr>
+      </w:pPr>
+      <w:r>
+        <w:rPr>
+          <w:sz w:val="24"/>
+          <w:szCs w:val="22"/>
+        </w:rPr>
+        <w:t>[</w:t>
+      </w:r>
+      <w:r>
+        <w:rPr>
+          <w:sz w:val="24"/>
+          <w:szCs w:val="22"/>
+        </w:rPr>
+        <w:t>13</w:t>
+      </w:r>
+      <w:r>
+        <w:rPr>
+          <w:sz w:val="24"/>
+          <w:szCs w:val="22"/>
+        </w:rPr>
+        <w:t xml:space="preserve">] </w:t>
+      </w:r>
+      <w:proofErr w:type="spellStart"/>
+      <w:r>
+        <w:rPr>
+          <w:sz w:val="24"/>
+          <w:szCs w:val="22"/>
+        </w:rPr>
+        <w:t>Zhichao</w:t>
+      </w:r>
+      <w:proofErr w:type="spellEnd"/>
+      <w:r>
+        <w:rPr>
+          <w:sz w:val="24"/>
+          <w:szCs w:val="22"/>
+        </w:rPr>
+        <w:t xml:space="preserve"> </w:t>
+      </w:r>
+      <w:proofErr w:type="gramStart"/>
+      <w:r>
+        <w:rPr>
+          <w:sz w:val="24"/>
+          <w:szCs w:val="22"/>
+        </w:rPr>
+        <w:t>Hua ,</w:t>
+      </w:r>
+      <w:proofErr w:type="gramEnd"/>
+      <w:r>
+        <w:rPr>
+          <w:sz w:val="24"/>
+          <w:szCs w:val="22"/>
+        </w:rPr>
+        <w:t xml:space="preserve"> Dong Du , </w:t>
+      </w:r>
+      <w:proofErr w:type="spellStart"/>
+      <w:r>
+        <w:rPr>
+          <w:sz w:val="24"/>
+          <w:szCs w:val="22"/>
+        </w:rPr>
+        <w:t>Yubin</w:t>
+      </w:r>
+      <w:proofErr w:type="spellEnd"/>
+      <w:r>
+        <w:rPr>
+          <w:sz w:val="24"/>
+          <w:szCs w:val="22"/>
+        </w:rPr>
+        <w:t xml:space="preserve"> Xia , </w:t>
+      </w:r>
+      <w:proofErr w:type="spellStart"/>
+      <w:r>
+        <w:rPr>
+          <w:sz w:val="24"/>
+          <w:szCs w:val="22"/>
+        </w:rPr>
+        <w:t>Haibo</w:t>
+      </w:r>
+      <w:proofErr w:type="spellEnd"/>
+      <w:r>
+        <w:rPr>
+          <w:sz w:val="24"/>
+          <w:szCs w:val="22"/>
+        </w:rPr>
+        <w:t xml:space="preserve"> Chen , </w:t>
+      </w:r>
+      <w:proofErr w:type="spellStart"/>
+      <w:r>
+        <w:rPr>
+          <w:sz w:val="24"/>
+          <w:szCs w:val="22"/>
+        </w:rPr>
+        <w:t>Binyu</w:t>
+      </w:r>
+      <w:proofErr w:type="spellEnd"/>
+      <w:r>
+        <w:rPr>
+          <w:sz w:val="24"/>
+          <w:szCs w:val="22"/>
+        </w:rPr>
+        <w:t xml:space="preserve"> Zang, EPTI: efficient </w:t>
+      </w:r>
+      <w:proofErr w:type="spellStart"/>
+      <w:r>
+        <w:rPr>
+          <w:sz w:val="24"/>
+          <w:szCs w:val="22"/>
+        </w:rPr>
+        <w:t>defence</w:t>
+      </w:r>
+      <w:proofErr w:type="spellEnd"/>
+      <w:r>
+        <w:rPr>
+          <w:sz w:val="24"/>
+          <w:szCs w:val="22"/>
+        </w:rPr>
+        <w:t xml:space="preserve"> against meltdown attack for unpatched VMs, Proceedings of the 2018 USENIX Conference, July 11-13, 2018, Boston, MA, USA</w:t>
+      </w:r>
+    </w:p>
+    <w:p>
+      <w:pPr>
+        <w:rPr>
+          <w:sz w:val="24"/>
+          <w:szCs w:val="22"/>
+        </w:rPr>
+      </w:pPr>
+      <w:r>
+        <w:rPr>
+          <w:sz w:val="24"/>
+          <w:szCs w:val="22"/>
+        </w:rPr>
+        <w:t>[</w:t>
+      </w:r>
+      <w:r>
+        <w:rPr>
+          <w:sz w:val="24"/>
+          <w:szCs w:val="22"/>
+        </w:rPr>
+        <w:t>14</w:t>
+      </w:r>
+      <w:r>
+        <w:rPr>
+          <w:sz w:val="24"/>
+          <w:szCs w:val="22"/>
+        </w:rPr>
+        <w:t xml:space="preserve">] A. </w:t>
+      </w:r>
+      <w:proofErr w:type="spellStart"/>
+      <w:r>
+        <w:rPr>
+          <w:sz w:val="24"/>
+          <w:szCs w:val="22"/>
+        </w:rPr>
+        <w:t>Prout</w:t>
+      </w:r>
+      <w:proofErr w:type="spellEnd"/>
+      <w:r>
+        <w:rPr>
+          <w:sz w:val="24"/>
+          <w:szCs w:val="22"/>
+        </w:rPr>
+        <w:t xml:space="preserve"> </w:t>
+      </w:r>
+      <w:proofErr w:type="gramStart"/>
+      <w:r>
+        <w:rPr>
+          <w:sz w:val="24"/>
+          <w:szCs w:val="22"/>
+        </w:rPr>
+        <w:t>et  al.</w:t>
+      </w:r>
+      <w:proofErr w:type="gramEnd"/>
+      <w:r>
+        <w:rPr>
+          <w:sz w:val="24"/>
+          <w:szCs w:val="22"/>
+        </w:rPr>
+        <w:t xml:space="preserve">,  “Measuring  the  impact  of  </w:t>
+      </w:r>
+      <w:proofErr w:type="spellStart"/>
+      <w:r>
+        <w:rPr>
+          <w:sz w:val="24"/>
+          <w:szCs w:val="22"/>
+        </w:rPr>
+        <w:t>Spectre</w:t>
+      </w:r>
+      <w:proofErr w:type="spellEnd"/>
+      <w:r>
+        <w:rPr>
+          <w:sz w:val="24"/>
+          <w:szCs w:val="22"/>
+        </w:rPr>
+        <w:t xml:space="preserve">  and  Meltdown,”  in High Perf. Extreme Computing Conference.    IEEE, 2018, pp. 1–5.</w:t>
+      </w:r>
+    </w:p>
+    <w:p>
+      <w:pPr>
+        <w:rPr>
+          <w:sz w:val="24"/>
+          <w:szCs w:val="22"/>
+        </w:rPr>
+      </w:pPr>
+      <w:r>
+        <w:rPr>
+          <w:sz w:val="24"/>
+          <w:szCs w:val="22"/>
+        </w:rPr>
+        <w:lastRenderedPageBreak/>
+        <w:t>[1</w:t>
+      </w:r>
+      <w:r>
+        <w:rPr>
+          <w:sz w:val="24"/>
+          <w:szCs w:val="22"/>
+        </w:rPr>
+        <w:t>5</w:t>
+      </w:r>
+      <w:r>
+        <w:rPr>
+          <w:sz w:val="24"/>
+          <w:szCs w:val="22"/>
+        </w:rPr>
+        <w:t xml:space="preserve">] PHORONIX. Linux   4.12   To   Enable   KASLR   By   Default, </w:t>
+      </w:r>
+      <w:hyperlink r:id="rId20" w:history="1">
+        <w:r>
+          <w:rPr>
+            <w:sz w:val="24"/>
+          </w:rPr>
+          <w:t>https://www.phoronix.com/scan.php?page=news_item&amp;px=KASLR-Default-Linux-4.122017</w:t>
+        </w:r>
+      </w:hyperlink>
+    </w:p>
+    <w:p>
+      <w:pPr>
+        <w:rPr>
+          <w:sz w:val="24"/>
+          <w:szCs w:val="22"/>
+        </w:rPr>
+      </w:pPr>
+      <w:r>
+        <w:rPr>
+          <w:sz w:val="24"/>
+          <w:szCs w:val="22"/>
+        </w:rPr>
+        <w:t>[1</w:t>
+      </w:r>
+      <w:r>
+        <w:rPr>
+          <w:sz w:val="24"/>
+          <w:szCs w:val="22"/>
+        </w:rPr>
+        <w:t>6</w:t>
+      </w:r>
+      <w:r>
+        <w:rPr>
+          <w:sz w:val="24"/>
+          <w:szCs w:val="22"/>
+        </w:rPr>
+        <w:t>] HENNESSY, J. L., AND PATTERSON, D. A. Computer Architecture: A Quantitative Approach, 6 ed. Morgan Kaufmann, 2017.</w:t>
+      </w:r>
+    </w:p>
+    <w:p>
+      <w:pPr>
+        <w:rPr>
+          <w:sz w:val="24"/>
+          <w:szCs w:val="22"/>
+        </w:rPr>
+      </w:pPr>
+      <w:r>
+        <w:rPr>
+          <w:sz w:val="24"/>
+          <w:szCs w:val="22"/>
+        </w:rPr>
+        <w:t>[1</w:t>
+      </w:r>
+      <w:r>
+        <w:rPr>
+          <w:sz w:val="24"/>
+          <w:szCs w:val="22"/>
+        </w:rPr>
+        <w:t>7</w:t>
+      </w:r>
+      <w:r>
+        <w:rPr>
+          <w:sz w:val="24"/>
+          <w:szCs w:val="22"/>
+        </w:rPr>
+        <w:t xml:space="preserve">] HANSEN, D. [PATCH 00/23] KAISER: </w:t>
+      </w:r>
+      <w:proofErr w:type="spellStart"/>
+      <w:r>
+        <w:rPr>
+          <w:sz w:val="24"/>
+          <w:szCs w:val="22"/>
+        </w:rPr>
+        <w:t>unmap</w:t>
+      </w:r>
+      <w:proofErr w:type="spellEnd"/>
+      <w:r>
+        <w:rPr>
+          <w:sz w:val="24"/>
+          <w:szCs w:val="22"/>
+        </w:rPr>
+        <w:t xml:space="preserve"> most of the kernel from user space page tables, </w:t>
+      </w:r>
+      <w:hyperlink r:id="rId21" w:history="1">
+        <w:r>
+          <w:rPr>
+            <w:sz w:val="24"/>
+            <w:szCs w:val="22"/>
+          </w:rPr>
+          <w:t>https://lkml.org/lkml/2017/10/31/884</w:t>
+        </w:r>
+      </w:hyperlink>
+      <w:r>
+        <w:rPr>
+          <w:sz w:val="24"/>
+          <w:szCs w:val="22"/>
+        </w:rPr>
+        <w:t>, Oct 2017.</w:t>
+      </w:r>
+    </w:p>
+    <w:p>
+      <w:pPr>
+        <w:rPr>
+          <w:sz w:val="24"/>
+          <w:szCs w:val="22"/>
+        </w:rPr>
+      </w:pPr>
+      <w:r>
+        <w:rPr>
+          <w:sz w:val="24"/>
+          <w:szCs w:val="22"/>
+        </w:rPr>
+        <w:t>[</w:t>
+      </w:r>
+      <w:r>
+        <w:rPr>
+          <w:sz w:val="24"/>
+          <w:szCs w:val="22"/>
+        </w:rPr>
+        <w:t>1</w:t>
+      </w:r>
+      <w:r>
+        <w:rPr>
+          <w:sz w:val="24"/>
+          <w:szCs w:val="22"/>
+        </w:rPr>
+        <w:t>8</w:t>
+      </w:r>
+      <w:r>
+        <w:rPr>
+          <w:sz w:val="24"/>
+          <w:szCs w:val="22"/>
+        </w:rPr>
+        <w:t xml:space="preserve">] HANSEN, D. [v2] KAISER: </w:t>
+      </w:r>
+      <w:proofErr w:type="spellStart"/>
+      <w:r>
+        <w:rPr>
+          <w:sz w:val="24"/>
+          <w:szCs w:val="22"/>
+        </w:rPr>
+        <w:t>unmap</w:t>
+      </w:r>
+      <w:proofErr w:type="spellEnd"/>
+      <w:r>
+        <w:rPr>
+          <w:sz w:val="24"/>
+          <w:szCs w:val="22"/>
+        </w:rPr>
+        <w:t xml:space="preserve"> most of the kernel from user space page tables, </w:t>
+      </w:r>
+      <w:hyperlink r:id="rId22" w:history="1">
+        <w:r>
+          <w:rPr>
+            <w:sz w:val="24"/>
+            <w:szCs w:val="22"/>
+          </w:rPr>
+          <w:t>https://lkml.org/lkml/2017/11/8/752</w:t>
+        </w:r>
+      </w:hyperlink>
+      <w:r>
+        <w:rPr>
+          <w:sz w:val="24"/>
+          <w:szCs w:val="22"/>
+        </w:rPr>
+        <w:t xml:space="preserve">, </w:t>
+      </w:r>
+      <w:r>
+        <w:rPr>
+          <w:sz w:val="24"/>
+          <w:szCs w:val="22"/>
+        </w:rPr>
+        <w:t>Nov 2017.</w:t>
+      </w:r>
+    </w:p>
+    <w:p>
+      <w:pPr>
+        <w:rPr>
+          <w:sz w:val="24"/>
+          <w:szCs w:val="22"/>
+        </w:rPr>
+      </w:pPr>
+      <w:r>
+        <w:rPr>
+          <w:sz w:val="24"/>
+          <w:szCs w:val="22"/>
+        </w:rPr>
+        <w:t>[</w:t>
+      </w:r>
+      <w:r>
+        <w:rPr>
+          <w:sz w:val="24"/>
+          <w:szCs w:val="22"/>
+        </w:rPr>
+        <w:t>1</w:t>
+      </w:r>
+      <w:r>
+        <w:rPr>
+          <w:sz w:val="24"/>
+          <w:szCs w:val="22"/>
+        </w:rPr>
+        <w:t>9</w:t>
+      </w:r>
+      <w:r>
+        <w:rPr>
+          <w:sz w:val="24"/>
+          <w:szCs w:val="22"/>
+        </w:rPr>
+        <w:t xml:space="preserve">] HANSEN, D. [v3] KAISER: </w:t>
+      </w:r>
+      <w:proofErr w:type="spellStart"/>
+      <w:r>
+        <w:rPr>
+          <w:sz w:val="24"/>
+          <w:szCs w:val="22"/>
+        </w:rPr>
+        <w:t>unmap</w:t>
+      </w:r>
+      <w:proofErr w:type="spellEnd"/>
+      <w:r>
+        <w:rPr>
+          <w:sz w:val="24"/>
+          <w:szCs w:val="22"/>
+        </w:rPr>
+        <w:t xml:space="preserve"> most of the kernel from user space page tables,</w:t>
+      </w:r>
+      <w:r>
+        <w:rPr>
+          <w:sz w:val="24"/>
+          <w:szCs w:val="22"/>
+        </w:rPr>
+        <w:t xml:space="preserve"> </w:t>
+      </w:r>
+      <w:hyperlink r:id="rId23" w:history="1">
+        <w:r>
+          <w:rPr>
+            <w:sz w:val="24"/>
+            <w:szCs w:val="22"/>
+          </w:rPr>
+          <w:t>https://lkml.org/lkml/2017/11/10/433</w:t>
+        </w:r>
+      </w:hyperlink>
+      <w:r>
+        <w:rPr>
+          <w:sz w:val="24"/>
+          <w:szCs w:val="22"/>
+        </w:rPr>
+        <w:t xml:space="preserve">, </w:t>
+      </w:r>
+      <w:r>
+        <w:rPr>
+          <w:sz w:val="24"/>
+          <w:szCs w:val="22"/>
+        </w:rPr>
+        <w:t>Nov 2017.</w:t>
+      </w:r>
+    </w:p>
+    <w:p>
+      <w:pPr>
+        <w:rPr>
+          <w:sz w:val="24"/>
+          <w:szCs w:val="22"/>
+        </w:rPr>
+      </w:pPr>
+      <w:r>
+        <w:rPr>
+          <w:sz w:val="24"/>
+          <w:szCs w:val="22"/>
+        </w:rPr>
+        <w:t>[</w:t>
+      </w:r>
+      <w:r>
+        <w:rPr>
+          <w:sz w:val="24"/>
+          <w:szCs w:val="22"/>
+        </w:rPr>
+        <w:t>20</w:t>
+      </w:r>
+      <w:r>
+        <w:rPr>
+          <w:sz w:val="24"/>
+          <w:szCs w:val="22"/>
+        </w:rPr>
+        <w:t xml:space="preserve">] HANSEN, D. [v4] KAISER: </w:t>
+      </w:r>
+      <w:proofErr w:type="spellStart"/>
+      <w:r>
+        <w:rPr>
+          <w:sz w:val="24"/>
+          <w:szCs w:val="22"/>
+        </w:rPr>
+        <w:t>unmap</w:t>
+      </w:r>
+      <w:proofErr w:type="spellEnd"/>
+      <w:r>
+        <w:rPr>
+          <w:sz w:val="24"/>
+          <w:szCs w:val="22"/>
+        </w:rPr>
+        <w:t xml:space="preserve"> most of the kernel from user space page </w:t>
+      </w:r>
+      <w:r>
+        <w:rPr>
+          <w:sz w:val="24"/>
+          <w:szCs w:val="22"/>
+        </w:rPr>
+        <w:t>tables, https://lkml.org/lkml/2017/11/22/956</w:t>
+      </w:r>
+      <w:r>
+        <w:rPr>
+          <w:sz w:val="24"/>
+          <w:szCs w:val="22"/>
+        </w:rPr>
+        <w:t>,</w:t>
+      </w:r>
+      <w:r>
+        <w:rPr>
+          <w:sz w:val="24"/>
+          <w:szCs w:val="22"/>
+        </w:rPr>
+        <w:t xml:space="preserve"> </w:t>
+      </w:r>
+      <w:r>
+        <w:rPr>
+          <w:sz w:val="24"/>
+          <w:szCs w:val="22"/>
+        </w:rPr>
+        <w:t>Nov 2017</w:t>
+      </w:r>
+      <w:r>
+        <w:rPr>
+          <w:sz w:val="24"/>
+          <w:szCs w:val="22"/>
+        </w:rPr>
+        <w:t>.</w:t>
+      </w:r>
+    </w:p>
+    <w:p>
+      <w:pPr>
+        <w:rPr>
+          <w:sz w:val="24"/>
+          <w:szCs w:val="22"/>
+        </w:rPr>
+      </w:pPr>
+      <w:r>
+        <w:rPr>
+          <w:sz w:val="24"/>
+          <w:szCs w:val="22"/>
+        </w:rPr>
+        <w:t>[</w:t>
+      </w:r>
+      <w:r>
+        <w:rPr>
+          <w:sz w:val="24"/>
+          <w:szCs w:val="22"/>
+        </w:rPr>
+        <w:t>21</w:t>
+      </w:r>
+      <w:r>
+        <w:rPr>
+          <w:sz w:val="24"/>
+          <w:szCs w:val="22"/>
+        </w:rPr>
+        <w:t>] LWN. The current state of kernel page-table isolation, https://lwn.net/SubscriberLink/741878/eb6c9d3913d7cb2b/, Dec. 2017.</w:t>
+      </w:r>
+    </w:p>
+    <w:p>
+      <w:pPr>
+        <w:pStyle w:val="HTMLPreformatted"/>
+        <w:rPr>
+          <w:rFonts w:asciiTheme="minorHAnsi" w:eastAsiaTheme="minorHAnsi" w:hAnsiTheme="minorHAnsi" w:cs="Kokila"/>
+          <w:sz w:val="24"/>
+          <w:szCs w:val="22"/>
+        </w:rPr>
+      </w:pPr>
+      <w:r>
+        <w:rPr>
+          <w:rFonts w:asciiTheme="minorHAnsi" w:eastAsiaTheme="minorHAnsi" w:hAnsiTheme="minorHAnsi" w:cs="Kokila"/>
+          <w:sz w:val="24"/>
+          <w:szCs w:val="22"/>
+        </w:rPr>
+        <w:t xml:space="preserve"> </w:t>
+      </w:r>
+      <w:r>
+        <w:rPr>
+          <w:rFonts w:asciiTheme="minorHAnsi" w:eastAsiaTheme="minorHAnsi" w:hAnsiTheme="minorHAnsi" w:cs="Kokila"/>
+          <w:sz w:val="24"/>
+          <w:szCs w:val="22"/>
+        </w:rPr>
+        <w:t>[</w:t>
+      </w:r>
+      <w:r>
+        <w:rPr>
+          <w:rFonts w:asciiTheme="minorHAnsi" w:eastAsiaTheme="minorHAnsi" w:hAnsiTheme="minorHAnsi" w:cs="Kokila"/>
+          <w:sz w:val="24"/>
+          <w:szCs w:val="22"/>
+        </w:rPr>
+        <w:t>22</w:t>
+      </w:r>
+      <w:r>
+        <w:rPr>
+          <w:rFonts w:asciiTheme="minorHAnsi" w:eastAsiaTheme="minorHAnsi" w:hAnsiTheme="minorHAnsi" w:cs="Kokila"/>
+          <w:sz w:val="24"/>
+          <w:szCs w:val="22"/>
+        </w:rPr>
+        <w:t xml:space="preserve">] Greg </w:t>
+      </w:r>
+      <w:proofErr w:type="spellStart"/>
+      <w:r>
+        <w:rPr>
+          <w:rFonts w:asciiTheme="minorHAnsi" w:eastAsiaTheme="minorHAnsi" w:hAnsiTheme="minorHAnsi" w:cs="Kokila"/>
+          <w:sz w:val="24"/>
+          <w:szCs w:val="22"/>
+        </w:rPr>
+        <w:t>Kroah</w:t>
+      </w:r>
+      <w:proofErr w:type="spellEnd"/>
+      <w:r>
+        <w:rPr>
+          <w:rFonts w:asciiTheme="minorHAnsi" w:eastAsiaTheme="minorHAnsi" w:hAnsiTheme="minorHAnsi" w:cs="Kokila"/>
+          <w:sz w:val="24"/>
+          <w:szCs w:val="22"/>
+        </w:rPr>
+        <w:t>-Hartman, Linux 4.15.1</w:t>
+      </w:r>
+      <w:r>
+        <w:rPr>
+          <w:rFonts w:asciiTheme="minorHAnsi" w:eastAsiaTheme="minorHAnsi" w:hAnsiTheme="minorHAnsi" w:cs="Kokila"/>
+          <w:sz w:val="24"/>
+          <w:szCs w:val="22"/>
+        </w:rPr>
+        <w:br/>
+      </w:r>
+      <w:r>
+        <w:rPr>
+          <w:rFonts w:asciiTheme="minorHAnsi" w:eastAsiaTheme="minorHAnsi" w:hAnsiTheme="minorHAnsi" w:cs="Kokila"/>
+          <w:sz w:val="24"/>
+          <w:szCs w:val="22"/>
+        </w:rPr>
+        <w:t xml:space="preserve"> </w:t>
+      </w:r>
+      <w:r>
+        <w:rPr>
+          <w:rFonts w:asciiTheme="minorHAnsi" w:eastAsiaTheme="minorHAnsi" w:hAnsiTheme="minorHAnsi" w:cs="Kokila"/>
+          <w:sz w:val="24"/>
+          <w:szCs w:val="22"/>
+        </w:rPr>
+        <w:t>https://cdn.kernel.org/pub/linux/kernel/v4.x/ChangeLog-4.15.1</w:t>
+      </w:r>
+    </w:p>
+    <w:p>
+      <w:pPr>
+        <w:pStyle w:val="HTMLPreformatted"/>
+        <w:rPr>
+          <w:rFonts w:asciiTheme="minorHAnsi" w:eastAsiaTheme="minorHAnsi" w:hAnsiTheme="minorHAnsi" w:cs="Kokila"/>
+          <w:sz w:val="24"/>
+          <w:szCs w:val="22"/>
+        </w:rPr>
+      </w:pPr>
+    </w:p>
+    <w:p>
+      <w:pPr>
+        <w:rPr>
+          <w:sz w:val="24"/>
+          <w:szCs w:val="22"/>
+        </w:rPr>
+      </w:pPr>
+      <w:r>
+        <w:rPr>
+          <w:sz w:val="24"/>
+          <w:szCs w:val="22"/>
+        </w:rPr>
+        <w:t xml:space="preserve"> </w:t>
+      </w:r>
+      <w:r>
+        <w:rPr>
+          <w:sz w:val="24"/>
+          <w:szCs w:val="22"/>
+        </w:rPr>
+        <w:t>[2</w:t>
+      </w:r>
+      <w:r>
+        <w:rPr>
+          <w:sz w:val="24"/>
+          <w:szCs w:val="22"/>
+        </w:rPr>
+        <w:t>3</w:t>
+      </w:r>
+      <w:r>
+        <w:rPr>
+          <w:sz w:val="24"/>
+          <w:szCs w:val="22"/>
+        </w:rPr>
+        <w:t xml:space="preserve">] </w:t>
       </w:r>
       <w:r>
         <w:rPr>
@@ -8878,60 +10180,6 @@
           <w:t>https://www.kernel.org/doc/html/latest/core-api/memory-allocation.html</w:t>
         </w:r>
       </w:hyperlink>
-    </w:p>
-    <w:p>
-      <w:pPr>
-        <w:rPr>
-          <w:sz w:val="24"/>
-          <w:szCs w:val="22"/>
-        </w:rPr>
-      </w:pPr>
-      <w:r>
-        <w:rPr>
-          <w:sz w:val="24"/>
-          <w:szCs w:val="22"/>
-        </w:rPr>
-        <w:t xml:space="preserve">[23] Kocher et. al, </w:t>
-      </w:r>
-      <w:proofErr w:type="spellStart"/>
-      <w:r>
-        <w:rPr>
-          <w:sz w:val="24"/>
-          <w:szCs w:val="22"/>
-        </w:rPr>
-        <w:t>Spectre</w:t>
-      </w:r>
-      <w:proofErr w:type="spellEnd"/>
-      <w:r>
-        <w:rPr>
-          <w:sz w:val="24"/>
-          <w:szCs w:val="22"/>
-        </w:rPr>
-        <w:t xml:space="preserve"> Attacks: Exploiting Speculative Execution, </w:t>
-      </w:r>
-      <w:r>
-        <w:rPr>
-          <w:sz w:val="24"/>
-          <w:szCs w:val="22"/>
-        </w:rPr>
-        <w:t>proceedings of the</w:t>
-      </w:r>
-      <w:r>
-        <w:rPr>
-          <w:sz w:val="24"/>
-          <w:szCs w:val="22"/>
-        </w:rPr>
-        <w:t xml:space="preserve"> 40th IEEE Symposium on Security</w:t>
-      </w:r>
-      <w:bookmarkStart w:id="0" w:name="_GoBack"/>
-      <w:bookmarkEnd w:id="0"/>
-      <w:r>
-        <w:rPr>
-          <w:sz w:val="24"/>
-          <w:szCs w:val="22"/>
-        </w:rPr>
-        <w:t xml:space="preserve"> and Privacy, 2019</w:t>
-      </w:r>
     </w:p>
     <w:sectPr>
       <w:pgSz w:w="12240" w:h="15840"/>
@@ -14785,7 +16033,7 @@
 </file>
 
 <file path=customXml/itemProps1.xml><?xml version="1.0" encoding="utf-8"?>
-<ds:datastoreItem xmlns:ds="http://schemas.openxmlformats.org/officeDocument/2006/customXml" ds:itemID="{258C92C2-A5A3-4C2F-A1A3-F1AC6D37ACB1}">
+<ds:datastoreItem xmlns:ds="http://schemas.openxmlformats.org/officeDocument/2006/customXml" ds:itemID="{C5C8AB7F-2EEA-417A-94BD-ADE9A2027961}">
   <ds:schemaRefs>
     <ds:schemaRef ds:uri="http://schemas.openxmlformats.org/officeDocument/2006/bibliography"/>
   </ds:schemaRefs>

</xml_diff>